<commit_message>
Picrosirius Red Stain Protocol updates
Created legacy folder and added old protocol version into legacy folder. Uploaded new and improved PSR stain protocol to PSR folder
</commit_message>
<xml_diff>
--- a/Histology/Staining/Picrosirius Red Staining/Picrosirius_Red_Stain_Protocol.docx
+++ b/Histology/Staining/Picrosirius Red Staining/Picrosirius_Red_Stain_Protocol.docx
@@ -1,45 +1,38 @@
 
 <file path=word/document.xml><?xml version="1.0" encoding="utf-8"?>
-<w:document xmlns:wpc="http://schemas.microsoft.com/office/word/2010/wordprocessingCanvas" xmlns:cx="http://schemas.microsoft.com/office/drawing/2014/chartex" xmlns:mc="http://schemas.openxmlformats.org/markup-compatibility/2006" xmlns:o="urn:schemas-microsoft-com:office:office" xmlns:r="http://schemas.openxmlformats.org/officeDocument/2006/relationships" xmlns:m="http://schemas.openxmlformats.org/officeDocument/2006/math" xmlns:v="urn:schemas-microsoft-com:vml" xmlns:wp14="http://schemas.microsoft.com/office/word/2010/wordprocessingDrawing" xmlns:wp="http://schemas.openxmlformats.org/drawingml/2006/wordprocessingDrawing" xmlns:w10="urn:schemas-microsoft-com:office:word" xmlns:w="http://schemas.openxmlformats.org/wordprocessingml/2006/main" xmlns:w14="http://schemas.microsoft.com/office/word/2010/wordml" xmlns:w15="http://schemas.microsoft.com/office/word/2012/wordml" xmlns:w16se="http://schemas.microsoft.com/office/word/2015/wordml/symex" xmlns:wpg="http://schemas.microsoft.com/office/word/2010/wordprocessingGroup" xmlns:wpi="http://schemas.microsoft.com/office/word/2010/wordprocessingInk" xmlns:wne="http://schemas.microsoft.com/office/word/2006/wordml" xmlns:wps="http://schemas.microsoft.com/office/word/2010/wordprocessingShape" mc:Ignorable="w14 w15 w16se wp14">
+<w:document xmlns:wpc="http://schemas.microsoft.com/office/word/2010/wordprocessingCanvas" xmlns:cx="http://schemas.microsoft.com/office/drawing/2014/chartex" xmlns:cx1="http://schemas.microsoft.com/office/drawing/2015/9/8/chartex" xmlns:cx2="http://schemas.microsoft.com/office/drawing/2015/10/21/chartex" xmlns:cx3="http://schemas.microsoft.com/office/drawing/2016/5/9/chartex" xmlns:cx4="http://schemas.microsoft.com/office/drawing/2016/5/10/chartex" xmlns:cx5="http://schemas.microsoft.com/office/drawing/2016/5/11/chartex" xmlns:cx6="http://schemas.microsoft.com/office/drawing/2016/5/12/chartex" xmlns:cx7="http://schemas.microsoft.com/office/drawing/2016/5/13/chartex" xmlns:cx8="http://schemas.microsoft.com/office/drawing/2016/5/14/chartex" xmlns:mc="http://schemas.openxmlformats.org/markup-compatibility/2006" xmlns:aink="http://schemas.microsoft.com/office/drawing/2016/ink" xmlns:am3d="http://schemas.microsoft.com/office/drawing/2017/model3d" xmlns:o="urn:schemas-microsoft-com:office:office" xmlns:r="http://schemas.openxmlformats.org/officeDocument/2006/relationships" xmlns:m="http://schemas.openxmlformats.org/officeDocument/2006/math" xmlns:v="urn:schemas-microsoft-com:vml" xmlns:wp14="http://schemas.microsoft.com/office/word/2010/wordprocessingDrawing" xmlns:wp="http://schemas.openxmlformats.org/drawingml/2006/wordprocessingDrawing" xmlns:w10="urn:schemas-microsoft-com:office:word" xmlns:w="http://schemas.openxmlformats.org/wordprocessingml/2006/main" xmlns:w14="http://schemas.microsoft.com/office/word/2010/wordml" xmlns:w15="http://schemas.microsoft.com/office/word/2012/wordml" xmlns:w16cid="http://schemas.microsoft.com/office/word/2016/wordml/cid" xmlns:w16se="http://schemas.microsoft.com/office/word/2015/wordml/symex" xmlns:wpg="http://schemas.microsoft.com/office/word/2010/wordprocessingGroup" xmlns:wpi="http://schemas.microsoft.com/office/word/2010/wordprocessingInk" xmlns:wne="http://schemas.microsoft.com/office/word/2006/wordml" xmlns:wps="http://schemas.microsoft.com/office/word/2010/wordprocessingShape" mc:Ignorable="w14 w15 w16se w16cid wp14">
   <w:body>
     <w:p>
       <w:pPr>
         <w:pStyle w:val="Heading1"/>
       </w:pPr>
+      <w:r>
+        <w:rPr>
+          <w:rFonts w:eastAsia="Calibri"/>
+        </w:rPr>
+        <w:t>Overview</w:t>
+      </w:r>
+    </w:p>
+    <w:p>
+      <w:pPr>
+        <w:rPr>
+          <w:rFonts w:eastAsia="Calibri" w:cs="Arial"/>
+        </w:rPr>
+      </w:pPr>
+      <w:r>
+        <w:rPr>
+          <w:rFonts w:eastAsia="Calibri" w:cs="Arial"/>
+        </w:rPr>
+        <w:t>This document explains how to prepare, cut, mount and stain cardiac tissue for picrosirius red staining.</w:t>
+      </w:r>
+      <w:r>
+        <w:rPr>
+          <w:rFonts w:eastAsia="Calibri" w:cs="Arial"/>
+        </w:rPr>
+        <w:t xml:space="preserve"> Use this stain to identify collagen in tissue. The protocol walks through how to do this using human heart tissue from the cardiac bank. </w:t>
+      </w:r>
       <w:bookmarkStart w:id="0" w:name="_GoBack"/>
       <w:bookmarkEnd w:id="0"/>
-      <w:r>
-        <w:rPr>
-          <w:rFonts w:eastAsia="Calibri"/>
-        </w:rPr>
-        <w:t>Overview</w:t>
-      </w:r>
-    </w:p>
-    <w:p>
-      <w:pPr>
-        <w:rPr>
-          <w:rFonts w:eastAsia="Calibri" w:cs="Arial"/>
-        </w:rPr>
-      </w:pPr>
-      <w:r>
-        <w:rPr>
-          <w:rFonts w:eastAsia="Calibri" w:cs="Arial"/>
-        </w:rPr>
-        <w:t>This document explains how to prepare, cut, mount and stain cardiac tissue for picrosirius red staining.</w:t>
-      </w:r>
-      <w:r>
-        <w:rPr>
-          <w:rFonts w:eastAsia="Calibri" w:cs="Arial"/>
-        </w:rPr>
-        <w:t xml:space="preserve"> Use this stain to identify collagen in tissue. The protocol walks through how to do this using human heart tissue from the cardiac bank. </w:t>
-      </w:r>
-    </w:p>
-    <w:p>
-      <w:pPr>
-        <w:rPr>
-          <w:rFonts w:eastAsia="Calibri" w:cs="Arial"/>
-        </w:rPr>
-      </w:pPr>
     </w:p>
     <w:p>
       <w:pPr>
@@ -97,7 +90,7 @@
           <w:numId w:val="8"/>
         </w:numPr>
       </w:pPr>
-      <w:hyperlink r:id="rId12" w:history="1">
+      <w:hyperlink r:id="rId12">
         <w:r>
           <w:rPr>
             <w:rStyle w:val="Hyperlink"/>
@@ -117,70 +110,27 @@
         <w:rPr>
           <w:rFonts w:eastAsia="Calibri"/>
         </w:rPr>
-        <w:t>Need more help?</w:t>
-      </w:r>
-    </w:p>
-    <w:p>
-      <w:pPr>
-        <w:rPr>
-          <w:rFonts w:eastAsia="Calibri" w:cs="Arial"/>
-        </w:rPr>
-      </w:pPr>
-      <w:r>
-        <w:rPr>
-          <w:rFonts w:eastAsia="Calibri" w:cs="Arial"/>
-        </w:rPr>
-        <w:t xml:space="preserve">Check the resources, </w:t>
-      </w:r>
-      <w:r>
-        <w:rPr>
-          <w:rFonts w:eastAsia="Calibri" w:cs="Arial"/>
-        </w:rPr>
-        <w:t>and then</w:t>
-      </w:r>
-      <w:r>
-        <w:rPr>
-          <w:rFonts w:eastAsia="Calibri" w:cs="Arial"/>
-        </w:rPr>
-        <w:t xml:space="preserve"> see Ken</w:t>
-      </w:r>
-    </w:p>
-    <w:p>
-      <w:pPr>
-        <w:rPr>
-          <w:rFonts w:eastAsia="Calibri" w:cs="Arial"/>
-        </w:rPr>
-      </w:pPr>
-    </w:p>
-    <w:p>
-      <w:pPr>
-        <w:pStyle w:val="Heading1"/>
-        <w:rPr>
-          <w:rFonts w:eastAsia="Calibri"/>
-        </w:rPr>
-      </w:pPr>
-      <w:r>
-        <w:rPr>
-          <w:rFonts w:eastAsia="Calibri"/>
-        </w:rPr>
         <w:t>Main content</w:t>
       </w:r>
     </w:p>
-    <w:p/>
     <w:p>
       <w:pPr>
         <w:jc w:val="center"/>
         <w:rPr>
           <w:rFonts w:cs="Arial"/>
           <w:b/>
-          <w:u w:val="single"/>
+          <w:bCs/>
+          <w:sz w:val="28"/>
+          <w:szCs w:val="28"/>
         </w:rPr>
       </w:pPr>
       <w:r>
         <w:rPr>
           <w:rFonts w:cs="Arial"/>
           <w:b/>
-          <w:u w:val="single"/>
+          <w:bCs/>
+          <w:sz w:val="28"/>
+          <w:szCs w:val="28"/>
         </w:rPr>
         <w:t>Part 1: Cryostat</w:t>
       </w:r>
@@ -191,13 +141,18 @@
           <w:ilvl w:val="0"/>
           <w:numId w:val="6"/>
         </w:numPr>
-        <w:rPr>
-          <w:rFonts w:cs="Arial"/>
-        </w:rPr>
-      </w:pPr>
-      <w:r>
-        <w:rPr>
-          <w:rFonts w:cs="Arial"/>
+        <w:spacing w:after="0"/>
+        <w:rPr>
+          <w:rFonts w:cs="Arial"/>
+          <w:sz w:val="24"/>
+          <w:szCs w:val="24"/>
+        </w:rPr>
+      </w:pPr>
+      <w:r>
+        <w:rPr>
+          <w:rFonts w:cs="Arial"/>
+          <w:sz w:val="24"/>
+          <w:szCs w:val="24"/>
         </w:rPr>
         <w:t>Collect the following: </w:t>
       </w:r>
@@ -208,6 +163,7 @@
           <w:ilvl w:val="1"/>
           <w:numId w:val="6"/>
         </w:numPr>
+        <w:spacing w:after="0" w:line="240" w:lineRule="auto"/>
         <w:rPr>
           <w:rFonts w:cs="Arial"/>
         </w:rPr>
@@ -225,15 +181,30 @@
           <w:ilvl w:val="2"/>
           <w:numId w:val="6"/>
         </w:numPr>
-        <w:rPr>
-          <w:rFonts w:cs="Arial"/>
-        </w:rPr>
-      </w:pPr>
-      <w:r>
-        <w:rPr>
-          <w:rFonts w:cs="Arial"/>
-        </w:rPr>
-        <w:t>You should use a sharpie to write the hashcode on the edge of the molds BEFORE you attempt to make the molds</w:t>
+        <w:spacing w:after="0" w:line="240" w:lineRule="auto"/>
+        <w:rPr>
+          <w:rFonts w:cs="Arial"/>
+        </w:rPr>
+      </w:pPr>
+      <w:r>
+        <w:rPr>
+          <w:rFonts w:cs="Arial"/>
+        </w:rPr>
+        <w:t xml:space="preserve">You should use a sharpie to write the </w:t>
+      </w:r>
+      <w:proofErr w:type="spellStart"/>
+      <w:r>
+        <w:rPr>
+          <w:rFonts w:cs="Arial"/>
+        </w:rPr>
+        <w:t>hashcode</w:t>
+      </w:r>
+      <w:proofErr w:type="spellEnd"/>
+      <w:r>
+        <w:rPr>
+          <w:rFonts w:cs="Arial"/>
+        </w:rPr>
+        <w:t xml:space="preserve"> on the edge of the molds BEFORE you attempt to make the molds</w:t>
       </w:r>
     </w:p>
     <w:p>
@@ -242,6 +213,7 @@
           <w:ilvl w:val="1"/>
           <w:numId w:val="6"/>
         </w:numPr>
+        <w:spacing w:after="0" w:line="240" w:lineRule="auto"/>
         <w:rPr>
           <w:rFonts w:cs="Arial"/>
         </w:rPr>
@@ -259,6 +231,7 @@
           <w:ilvl w:val="1"/>
           <w:numId w:val="6"/>
         </w:numPr>
+        <w:spacing w:after="0" w:line="240" w:lineRule="auto"/>
         <w:rPr>
           <w:rFonts w:cs="Arial"/>
         </w:rPr>
@@ -276,6 +249,7 @@
           <w:ilvl w:val="1"/>
           <w:numId w:val="6"/>
         </w:numPr>
+        <w:spacing w:after="0" w:line="240" w:lineRule="auto"/>
         <w:rPr>
           <w:rFonts w:cs="Arial"/>
         </w:rPr>
@@ -293,6 +267,7 @@
           <w:ilvl w:val="1"/>
           <w:numId w:val="6"/>
         </w:numPr>
+        <w:spacing w:after="0" w:line="240" w:lineRule="auto"/>
         <w:rPr>
           <w:rFonts w:cs="Arial"/>
         </w:rPr>
@@ -310,6 +285,7 @@
           <w:ilvl w:val="1"/>
           <w:numId w:val="6"/>
         </w:numPr>
+        <w:spacing w:after="0" w:line="240" w:lineRule="auto"/>
         <w:rPr>
           <w:rFonts w:cs="Arial"/>
         </w:rPr>
@@ -319,6 +295,24 @@
           <w:rFonts w:cs="Arial"/>
         </w:rPr>
         <w:t>Styrofoam container with dry ice</w:t>
+      </w:r>
+    </w:p>
+    <w:p>
+      <w:pPr>
+        <w:numPr>
+          <w:ilvl w:val="1"/>
+          <w:numId w:val="6"/>
+        </w:numPr>
+        <w:spacing w:line="240" w:lineRule="auto"/>
+        <w:rPr>
+          <w:rFonts w:eastAsia="Calibri"/>
+        </w:rPr>
+      </w:pPr>
+      <w:r>
+        <w:rPr>
+          <w:rFonts w:eastAsia="Calibri" w:cs="Arial"/>
+        </w:rPr>
+        <w:t xml:space="preserve">Liquid nitrogen cooled Isopentane </w:t>
       </w:r>
     </w:p>
     <w:p>
@@ -327,13 +321,18 @@
           <w:ilvl w:val="0"/>
           <w:numId w:val="6"/>
         </w:numPr>
-        <w:rPr>
-          <w:rFonts w:cs="Arial"/>
-        </w:rPr>
-      </w:pPr>
-      <w:r>
-        <w:rPr>
-          <w:rFonts w:cs="Arial"/>
+        <w:spacing w:after="0"/>
+        <w:rPr>
+          <w:rFonts w:cs="Arial"/>
+          <w:sz w:val="24"/>
+          <w:szCs w:val="24"/>
+        </w:rPr>
+      </w:pPr>
+      <w:r>
+        <w:rPr>
+          <w:rFonts w:cs="Arial"/>
+          <w:sz w:val="24"/>
+          <w:szCs w:val="24"/>
         </w:rPr>
         <w:t>Obtain the appropriate sample(s) from the cardiac biobank</w:t>
       </w:r>
@@ -361,15 +360,36 @@
           <w:ilvl w:val="0"/>
           <w:numId w:val="6"/>
         </w:numPr>
-        <w:rPr>
-          <w:rFonts w:cs="Arial"/>
-        </w:rPr>
-      </w:pPr>
-      <w:r>
-        <w:rPr>
-          <w:rFonts w:cs="Arial"/>
-        </w:rPr>
-        <w:t>Remove the heart sample from the cryogenic vial, and place it on the weight dish.</w:t>
+        <w:spacing w:after="0"/>
+        <w:rPr>
+          <w:rFonts w:cs="Arial"/>
+          <w:sz w:val="24"/>
+          <w:szCs w:val="24"/>
+        </w:rPr>
+      </w:pPr>
+      <w:r>
+        <w:rPr>
+          <w:rFonts w:cs="Arial"/>
+          <w:sz w:val="24"/>
+          <w:szCs w:val="24"/>
+        </w:rPr>
+        <w:t>Remove the heart sample from the cryogenic vial</w:t>
+      </w:r>
+      <w:r>
+        <w:rPr>
+          <w:rFonts w:cs="Arial"/>
+          <w:sz w:val="24"/>
+          <w:szCs w:val="24"/>
+        </w:rPr>
+        <w:t xml:space="preserve"> </w:t>
+      </w:r>
+      <w:r>
+        <w:rPr>
+          <w:rFonts w:cs="Arial"/>
+          <w:sz w:val="24"/>
+          <w:szCs w:val="24"/>
+        </w:rPr>
+        <w:t>and place it on the weight dish.</w:t>
       </w:r>
     </w:p>
     <w:p>
@@ -395,15 +415,19 @@
           <w:ilvl w:val="0"/>
           <w:numId w:val="6"/>
         </w:numPr>
-        <w:rPr>
-          <w:rFonts w:cs="Arial"/>
-        </w:rPr>
-      </w:pPr>
-      <w:r>
-        <w:rPr>
-          <w:rFonts w:cs="Arial"/>
-        </w:rPr>
-        <w:lastRenderedPageBreak/>
+        <w:spacing w:after="0"/>
+        <w:rPr>
+          <w:rFonts w:cs="Arial"/>
+          <w:sz w:val="24"/>
+          <w:szCs w:val="24"/>
+        </w:rPr>
+      </w:pPr>
+      <w:r>
+        <w:rPr>
+          <w:rFonts w:cs="Arial"/>
+          <w:sz w:val="24"/>
+          <w:szCs w:val="24"/>
+        </w:rPr>
         <w:t>Carefully use the forceps and razor blade to cut a piece of tissue that will fit inside the cryomold </w:t>
       </w:r>
     </w:p>
@@ -413,6 +437,7 @@
           <w:ilvl w:val="1"/>
           <w:numId w:val="6"/>
         </w:numPr>
+        <w:spacing w:after="0"/>
         <w:rPr>
           <w:rFonts w:cs="Arial"/>
         </w:rPr>
@@ -422,6 +447,29 @@
           <w:rFonts w:cs="Arial"/>
         </w:rPr>
         <w:t>Preferably a piece that will not touch any of the edges</w:t>
+      </w:r>
+      <w:r>
+        <w:rPr>
+          <w:rFonts w:cs="Arial"/>
+        </w:rPr>
+        <w:t xml:space="preserve"> of the mold.</w:t>
+      </w:r>
+    </w:p>
+    <w:p>
+      <w:pPr>
+        <w:numPr>
+          <w:ilvl w:val="1"/>
+          <w:numId w:val="6"/>
+        </w:numPr>
+        <w:rPr>
+          <w:rFonts w:eastAsia="Calibri"/>
+        </w:rPr>
+      </w:pPr>
+      <w:r>
+        <w:rPr>
+          <w:rFonts w:eastAsia="Calibri" w:cs="Arial"/>
+        </w:rPr>
+        <w:t>Smaller pieces of tissue freeze better because they freezer quicker and more evenly which minimized freezing artifacts</w:t>
       </w:r>
     </w:p>
     <w:p>
@@ -432,11 +480,15 @@
         </w:numPr>
         <w:rPr>
           <w:rFonts w:cs="Arial"/>
-        </w:rPr>
-      </w:pPr>
-      <w:r>
-        <w:rPr>
-          <w:rFonts w:cs="Arial"/>
+          <w:sz w:val="24"/>
+          <w:szCs w:val="24"/>
+        </w:rPr>
+      </w:pPr>
+      <w:r>
+        <w:rPr>
+          <w:rFonts w:cs="Arial"/>
+          <w:sz w:val="24"/>
+          <w:szCs w:val="24"/>
         </w:rPr>
         <w:t>Place one small dot of OCT compound in the center of the mold, then place the tissue in the mold and fill the rest of the mold with the OCT compound.</w:t>
       </w:r>
@@ -447,15 +499,36 @@
           <w:ilvl w:val="0"/>
           <w:numId w:val="6"/>
         </w:numPr>
-        <w:rPr>
-          <w:rFonts w:cs="Arial"/>
-        </w:rPr>
-      </w:pPr>
-      <w:r>
-        <w:rPr>
-          <w:rFonts w:cs="Arial"/>
-        </w:rPr>
-        <w:t>Place the mold on the dry ice</w:t>
+        <w:spacing w:after="0"/>
+        <w:rPr>
+          <w:rFonts w:cs="Arial"/>
+          <w:sz w:val="24"/>
+          <w:szCs w:val="24"/>
+        </w:rPr>
+      </w:pPr>
+      <w:r>
+        <w:rPr>
+          <w:rFonts w:cs="Arial"/>
+          <w:sz w:val="24"/>
+          <w:szCs w:val="24"/>
+        </w:rPr>
+        <w:t xml:space="preserve">Place the mold </w:t>
+      </w:r>
+      <w:r>
+        <w:rPr>
+          <w:rFonts w:cs="Arial"/>
+          <w:sz w:val="24"/>
+          <w:szCs w:val="24"/>
+        </w:rPr>
+        <w:t>into the liquid nitrogen cooled isopentane</w:t>
+      </w:r>
+      <w:r>
+        <w:rPr>
+          <w:rFonts w:cs="Arial"/>
+          <w:sz w:val="24"/>
+          <w:szCs w:val="24"/>
+        </w:rPr>
+        <w:t xml:space="preserve"> for 15 secs</w:t>
       </w:r>
     </w:p>
     <w:p>
@@ -483,11 +556,15 @@
         </w:numPr>
         <w:rPr>
           <w:rFonts w:cs="Arial"/>
-        </w:rPr>
-      </w:pPr>
-      <w:r>
-        <w:rPr>
-          <w:rFonts w:cs="Arial"/>
+          <w:sz w:val="24"/>
+          <w:szCs w:val="24"/>
+        </w:rPr>
+      </w:pPr>
+      <w:r>
+        <w:rPr>
+          <w:rFonts w:cs="Arial"/>
+          <w:sz w:val="24"/>
+          <w:szCs w:val="24"/>
         </w:rPr>
         <w:t>Put unused tissue back into the vial and place the vial on the dry ice.</w:t>
       </w:r>
@@ -500,13 +577,125 @@
         </w:numPr>
         <w:rPr>
           <w:rFonts w:cs="Arial"/>
-        </w:rPr>
-      </w:pPr>
-      <w:r>
-        <w:rPr>
-          <w:rFonts w:cs="Arial"/>
-        </w:rPr>
-        <w:t>Allow the molds to completely freeze. </w:t>
+          <w:sz w:val="24"/>
+          <w:szCs w:val="24"/>
+        </w:rPr>
+      </w:pPr>
+      <w:r>
+        <w:rPr>
+          <w:rFonts w:cs="Arial"/>
+          <w:sz w:val="24"/>
+          <w:szCs w:val="24"/>
+        </w:rPr>
+        <w:lastRenderedPageBreak/>
+        <w:t>Place molds into -80°C freezer for 30 mins.</w:t>
+      </w:r>
+    </w:p>
+    <w:p>
+      <w:pPr>
+        <w:numPr>
+          <w:ilvl w:val="0"/>
+          <w:numId w:val="6"/>
+        </w:numPr>
+        <w:rPr>
+          <w:rFonts w:cs="Arial"/>
+          <w:sz w:val="24"/>
+          <w:szCs w:val="24"/>
+        </w:rPr>
+      </w:pPr>
+      <w:r>
+        <w:rPr>
+          <w:rFonts w:cs="Arial"/>
+          <w:sz w:val="24"/>
+          <w:szCs w:val="24"/>
+        </w:rPr>
+        <w:t>Move molds to cryostat at -20°C for 30 mins prior to cutting.</w:t>
+      </w:r>
+    </w:p>
+    <w:p>
+      <w:pPr>
+        <w:numPr>
+          <w:ilvl w:val="0"/>
+          <w:numId w:val="6"/>
+        </w:numPr>
+        <w:spacing w:after="0"/>
+        <w:rPr>
+          <w:rFonts w:cs="Arial"/>
+          <w:sz w:val="24"/>
+          <w:szCs w:val="24"/>
+        </w:rPr>
+      </w:pPr>
+      <w:r>
+        <w:rPr>
+          <w:rFonts w:cs="Arial"/>
+          <w:sz w:val="24"/>
+          <w:szCs w:val="24"/>
+        </w:rPr>
+        <w:t xml:space="preserve">Once </w:t>
+      </w:r>
+      <w:r>
+        <w:rPr>
+          <w:rFonts w:cs="Arial"/>
+          <w:sz w:val="24"/>
+          <w:szCs w:val="24"/>
+        </w:rPr>
+        <w:t xml:space="preserve">tissue has equilibrated for 30 mins in </w:t>
+      </w:r>
+      <w:r>
+        <w:rPr>
+          <w:rFonts w:cs="Arial"/>
+          <w:sz w:val="24"/>
+          <w:szCs w:val="24"/>
+        </w:rPr>
+        <w:t xml:space="preserve">cryostat, take one of the </w:t>
+      </w:r>
+      <w:r>
+        <w:rPr>
+          <w:rFonts w:cs="Arial"/>
+          <w:sz w:val="24"/>
+          <w:szCs w:val="24"/>
+        </w:rPr>
+        <w:t>chucks</w:t>
+      </w:r>
+      <w:r>
+        <w:rPr>
+          <w:rFonts w:cs="Arial"/>
+          <w:sz w:val="24"/>
+          <w:szCs w:val="24"/>
+        </w:rPr>
+        <w:t>,</w:t>
+      </w:r>
+      <w:r>
+        <w:rPr>
+          <w:rFonts w:cs="Arial"/>
+          <w:sz w:val="24"/>
+          <w:szCs w:val="24"/>
+        </w:rPr>
+        <w:t xml:space="preserve"> </w:t>
+      </w:r>
+      <w:r>
+        <w:rPr>
+          <w:rFonts w:cs="Arial"/>
+          <w:sz w:val="24"/>
+          <w:szCs w:val="24"/>
+        </w:rPr>
+        <w:t xml:space="preserve">and apply a nickel size dot on the </w:t>
+      </w:r>
+      <w:r>
+        <w:rPr>
+          <w:rFonts w:cs="Arial"/>
+          <w:sz w:val="24"/>
+          <w:szCs w:val="24"/>
+        </w:rPr>
+        <w:t>chuck</w:t>
+      </w:r>
+      <w:r>
+        <w:rPr>
+          <w:rFonts w:cs="Arial"/>
+          <w:sz w:val="24"/>
+          <w:szCs w:val="24"/>
+        </w:rPr>
+        <w:t xml:space="preserve"> and place the prepared sample on it, and allow that to freeze completely. </w:t>
       </w:r>
     </w:p>
     <w:p>
@@ -515,15 +704,159 @@
           <w:ilvl w:val="1"/>
           <w:numId w:val="6"/>
         </w:numPr>
-        <w:rPr>
-          <w:rFonts w:cs="Arial"/>
-        </w:rPr>
-      </w:pPr>
-      <w:r>
-        <w:rPr>
-          <w:rFonts w:cs="Arial"/>
-        </w:rPr>
-        <w:t>They are done when they turn completely white. </w:t>
+        <w:spacing w:after="0"/>
+        <w:rPr>
+          <w:rFonts w:cs="Arial"/>
+        </w:rPr>
+      </w:pPr>
+      <w:r>
+        <w:rPr>
+          <w:rFonts w:cs="Arial"/>
+        </w:rPr>
+        <w:t>Notes: </w:t>
+      </w:r>
+    </w:p>
+    <w:p>
+      <w:pPr>
+        <w:numPr>
+          <w:ilvl w:val="2"/>
+          <w:numId w:val="6"/>
+        </w:numPr>
+        <w:spacing w:after="0"/>
+        <w:rPr>
+          <w:rFonts w:cs="Arial"/>
+        </w:rPr>
+      </w:pPr>
+      <w:r>
+        <w:rPr>
+          <w:rFonts w:cs="Arial"/>
+        </w:rPr>
+        <w:t>The dot will freeze quickly, so you need to have the sample already taken out of the mold, and ready to place on the platform</w:t>
+      </w:r>
+    </w:p>
+    <w:p>
+      <w:pPr>
+        <w:numPr>
+          <w:ilvl w:val="2"/>
+          <w:numId w:val="6"/>
+        </w:numPr>
+        <w:spacing w:after="0"/>
+      </w:pPr>
+      <w:r>
+        <w:rPr>
+          <w:rFonts w:cs="Arial"/>
+        </w:rPr>
+        <w:t xml:space="preserve">Ideally position the sample block level on the platform such that the base of the sample is parallel to the platform surface. </w:t>
+      </w:r>
+    </w:p>
+    <w:p>
+      <w:pPr>
+        <w:numPr>
+          <w:ilvl w:val="2"/>
+          <w:numId w:val="6"/>
+        </w:numPr>
+        <w:spacing w:after="0"/>
+      </w:pPr>
+      <w:r>
+        <w:rPr>
+          <w:rFonts w:cs="Arial"/>
+        </w:rPr>
+        <w:t>Keep the mold so that you can place the unused sample back in</w:t>
+      </w:r>
+    </w:p>
+    <w:p>
+      <w:pPr>
+        <w:numPr>
+          <w:ilvl w:val="2"/>
+          <w:numId w:val="6"/>
+        </w:numPr>
+        <w:rPr>
+          <w:rFonts w:cs="Arial"/>
+        </w:rPr>
+      </w:pPr>
+      <w:r>
+        <w:rPr>
+          <w:rFonts w:cs="Arial"/>
+        </w:rPr>
+        <w:t>It is not wise to have more than one sample outside of the molds at a time, because they will become easy to switch up. </w:t>
+      </w:r>
+    </w:p>
+    <w:p>
+      <w:pPr>
+        <w:numPr>
+          <w:ilvl w:val="0"/>
+          <w:numId w:val="6"/>
+        </w:numPr>
+        <w:spacing w:after="0"/>
+        <w:rPr>
+          <w:rFonts w:cs="Arial"/>
+          <w:sz w:val="24"/>
+          <w:szCs w:val="24"/>
+        </w:rPr>
+      </w:pPr>
+      <w:r>
+        <w:rPr>
+          <w:rFonts w:cs="Arial"/>
+          <w:sz w:val="24"/>
+          <w:szCs w:val="24"/>
+        </w:rPr>
+        <w:t>While you are waiting for the sample to freeze to platform</w:t>
+      </w:r>
+      <w:r>
+        <w:rPr>
+          <w:rFonts w:cs="Arial"/>
+          <w:sz w:val="24"/>
+          <w:szCs w:val="24"/>
+        </w:rPr>
+        <w:t xml:space="preserve"> note if you need a new blade</w:t>
+      </w:r>
+      <w:r>
+        <w:rPr>
+          <w:rFonts w:cs="Arial"/>
+          <w:sz w:val="24"/>
+          <w:szCs w:val="24"/>
+        </w:rPr>
+        <w:t>. </w:t>
+      </w:r>
+      <w:r>
+        <w:rPr>
+          <w:rFonts w:cs="Arial"/>
+          <w:sz w:val="24"/>
+          <w:szCs w:val="24"/>
+        </w:rPr>
+        <w:t xml:space="preserve">You do not need a new blade every time you use the cryostat but if you are getting tears in the </w:t>
+      </w:r>
+      <w:r>
+        <w:rPr>
+          <w:rFonts w:cs="Arial"/>
+          <w:sz w:val="24"/>
+          <w:szCs w:val="24"/>
+        </w:rPr>
+        <w:t>tissue,</w:t>
+      </w:r>
+      <w:r>
+        <w:rPr>
+          <w:rFonts w:cs="Arial"/>
+          <w:sz w:val="24"/>
+          <w:szCs w:val="24"/>
+        </w:rPr>
+        <w:t xml:space="preserve"> it may be due to an </w:t>
+      </w:r>
+      <w:r>
+        <w:rPr>
+          <w:rFonts w:cs="Arial"/>
+          <w:sz w:val="24"/>
+          <w:szCs w:val="24"/>
+        </w:rPr>
+        <w:t>old, dented</w:t>
+      </w:r>
+      <w:r>
+        <w:rPr>
+          <w:rFonts w:cs="Arial"/>
+          <w:sz w:val="24"/>
+          <w:szCs w:val="24"/>
+        </w:rPr>
+        <w:t xml:space="preserve"> blade.</w:t>
       </w:r>
     </w:p>
     <w:p>
@@ -532,15 +865,178 @@
           <w:ilvl w:val="1"/>
           <w:numId w:val="6"/>
         </w:numPr>
-        <w:rPr>
-          <w:rFonts w:cs="Arial"/>
-        </w:rPr>
-      </w:pPr>
-      <w:r>
-        <w:rPr>
-          <w:rFonts w:cs="Arial"/>
-        </w:rPr>
-        <w:t>While you are waiting for the molds to freeze completely you should:</w:t>
+        <w:spacing w:after="0"/>
+      </w:pPr>
+      <w:r>
+        <w:rPr>
+          <w:rFonts w:cs="Arial"/>
+        </w:rPr>
+        <w:t xml:space="preserve">There is a lever to the left or right of the blade that can be moved to loosen the blade. </w:t>
+      </w:r>
+    </w:p>
+    <w:p>
+      <w:pPr>
+        <w:numPr>
+          <w:ilvl w:val="1"/>
+          <w:numId w:val="6"/>
+        </w:numPr>
+        <w:spacing w:after="0"/>
+      </w:pPr>
+      <w:r>
+        <w:rPr>
+          <w:rFonts w:cs="Arial"/>
+        </w:rPr>
+        <w:t>Use forceps to remove the old blade and add in the new blade.</w:t>
+      </w:r>
+    </w:p>
+    <w:p>
+      <w:pPr>
+        <w:numPr>
+          <w:ilvl w:val="1"/>
+          <w:numId w:val="6"/>
+        </w:numPr>
+      </w:pPr>
+      <w:r>
+        <w:rPr>
+          <w:rFonts w:cs="Arial"/>
+        </w:rPr>
+        <w:t>Retighten the blade using the lever described previously</w:t>
+      </w:r>
+    </w:p>
+    <w:p>
+      <w:pPr>
+        <w:numPr>
+          <w:ilvl w:val="0"/>
+          <w:numId w:val="6"/>
+        </w:numPr>
+        <w:rPr>
+          <w:rFonts w:cs="Arial"/>
+          <w:sz w:val="24"/>
+          <w:szCs w:val="24"/>
+        </w:rPr>
+      </w:pPr>
+      <w:r>
+        <w:rPr>
+          <w:rFonts w:cs="Arial"/>
+          <w:sz w:val="24"/>
+          <w:szCs w:val="24"/>
+        </w:rPr>
+        <w:t>Once completely frozen, insert the platform and adjust as necessary</w:t>
+      </w:r>
+    </w:p>
+    <w:p>
+      <w:pPr>
+        <w:numPr>
+          <w:ilvl w:val="0"/>
+          <w:numId w:val="6"/>
+        </w:numPr>
+        <w:spacing w:after="0"/>
+        <w:rPr>
+          <w:rFonts w:cs="Arial"/>
+          <w:sz w:val="24"/>
+          <w:szCs w:val="24"/>
+        </w:rPr>
+      </w:pPr>
+      <w:r>
+        <w:rPr>
+          <w:rFonts w:cs="Arial"/>
+          <w:sz w:val="24"/>
+          <w:szCs w:val="24"/>
+        </w:rPr>
+        <w:t>To begin, you will need to move the block toward the blade. </w:t>
+      </w:r>
+    </w:p>
+    <w:p>
+      <w:pPr>
+        <w:numPr>
+          <w:ilvl w:val="1"/>
+          <w:numId w:val="6"/>
+        </w:numPr>
+        <w:rPr>
+          <w:rFonts w:cs="Arial"/>
+        </w:rPr>
+      </w:pPr>
+      <w:r>
+        <w:rPr>
+          <w:rFonts w:cs="Arial"/>
+        </w:rPr>
+        <w:t>There is a move forward button that you can use so that you do not need to crank it all the way to the blade, but be careful, because if you go too far you can cut right into the middle of the sample and ruin it, or it will come off the block all together, and might be lost. </w:t>
+      </w:r>
+    </w:p>
+    <w:p>
+      <w:pPr>
+        <w:numPr>
+          <w:ilvl w:val="0"/>
+          <w:numId w:val="6"/>
+        </w:numPr>
+        <w:spacing w:after="0"/>
+        <w:rPr>
+          <w:rFonts w:cs="Arial"/>
+          <w:sz w:val="24"/>
+          <w:szCs w:val="24"/>
+        </w:rPr>
+      </w:pPr>
+      <w:r>
+        <w:rPr>
+          <w:rFonts w:cs="Arial"/>
+          <w:sz w:val="24"/>
+          <w:szCs w:val="24"/>
+        </w:rPr>
+        <w:t>Once you begin to see complete sections, you can attempt to put them on the slide</w:t>
+      </w:r>
+    </w:p>
+    <w:p>
+      <w:pPr>
+        <w:numPr>
+          <w:ilvl w:val="1"/>
+          <w:numId w:val="6"/>
+        </w:numPr>
+        <w:spacing w:after="0"/>
+        <w:rPr>
+          <w:rFonts w:cs="Arial"/>
+        </w:rPr>
+      </w:pPr>
+      <w:r>
+        <w:rPr>
+          <w:rFonts w:cs="Arial"/>
+        </w:rPr>
+        <w:t>Notes: You will need to put down the glass roll protector to see if you are getting a complete section</w:t>
+      </w:r>
+    </w:p>
+    <w:p>
+      <w:pPr>
+        <w:numPr>
+          <w:ilvl w:val="1"/>
+          <w:numId w:val="6"/>
+        </w:numPr>
+        <w:spacing w:after="0"/>
+        <w:rPr>
+          <w:rFonts w:cs="Arial"/>
+        </w:rPr>
+      </w:pPr>
+      <w:r>
+        <w:rPr>
+          <w:rFonts w:cs="Arial"/>
+        </w:rPr>
+        <w:t>You should only have one slice on the platform when trying to put the slice on the slide. </w:t>
+      </w:r>
+    </w:p>
+    <w:p>
+      <w:pPr>
+        <w:numPr>
+          <w:ilvl w:val="1"/>
+          <w:numId w:val="6"/>
+        </w:numPr>
+        <w:spacing w:after="0"/>
+        <w:rPr>
+          <w:rFonts w:cs="Arial"/>
+        </w:rPr>
+      </w:pPr>
+      <w:r>
+        <w:rPr>
+          <w:rFonts w:cs="Arial"/>
+        </w:rPr>
+        <w:t>You want to hover the slide without actually touching it to the platform</w:t>
       </w:r>
     </w:p>
     <w:p>
@@ -549,21 +1045,19 @@
           <w:ilvl w:val="2"/>
           <w:numId w:val="6"/>
         </w:numPr>
-        <w:rPr>
-          <w:rFonts w:cs="Arial"/>
-        </w:rPr>
-      </w:pPr>
-      <w:r>
-        <w:rPr>
-          <w:rFonts w:cs="Arial"/>
-        </w:rPr>
-        <w:t>Check to make sure that the settings on the cryostat are set appropriately</w:t>
-      </w:r>
-    </w:p>
-    <w:p>
-      <w:pPr>
-        <w:numPr>
-          <w:ilvl w:val="2"/>
+        <w:spacing w:after="0"/>
+      </w:pPr>
+      <w:r>
+        <w:rPr>
+          <w:rFonts w:cs="Arial"/>
+        </w:rPr>
+        <w:t>The sample section should rise up to adhere to the slide. It may be helpful to flip the section so that the section buckles upwards or at least is in no way stuck to the cryostat.</w:t>
+      </w:r>
+    </w:p>
+    <w:p>
+      <w:pPr>
+        <w:numPr>
+          <w:ilvl w:val="1"/>
           <w:numId w:val="6"/>
         </w:numPr>
         <w:rPr>
@@ -574,7 +1068,7 @@
         <w:rPr>
           <w:rFonts w:cs="Arial"/>
         </w:rPr>
-        <w:t>Label the appropriate number of microscope slides with the hashcode(s)</w:t>
+        <w:t>DO NOT keep the slides in the cryostat, because it they get too cold the section will not adhere to the slide. </w:t>
       </w:r>
     </w:p>
     <w:p>
@@ -585,326 +1079,34 @@
         </w:numPr>
         <w:rPr>
           <w:rFonts w:cs="Arial"/>
-        </w:rPr>
-      </w:pPr>
-      <w:r>
-        <w:rPr>
-          <w:rFonts w:cs="Arial"/>
-        </w:rPr>
-        <w:t>Once at the cryostat, take one of the platforms, and apply a nickel size dot on the platform and place the prepared sample on it, and allow that to freeze completely. </w:t>
-      </w:r>
-    </w:p>
-    <w:p>
-      <w:pPr>
-        <w:numPr>
-          <w:ilvl w:val="1"/>
-          <w:numId w:val="6"/>
-        </w:numPr>
-        <w:rPr>
-          <w:rFonts w:cs="Arial"/>
-        </w:rPr>
-      </w:pPr>
-      <w:r>
-        <w:rPr>
-          <w:rFonts w:cs="Arial"/>
-        </w:rPr>
-        <w:t>Notes: </w:t>
-      </w:r>
-    </w:p>
-    <w:p>
-      <w:pPr>
-        <w:numPr>
-          <w:ilvl w:val="2"/>
-          <w:numId w:val="6"/>
-        </w:numPr>
-        <w:rPr>
-          <w:rFonts w:cs="Arial"/>
-        </w:rPr>
-      </w:pPr>
-      <w:r>
-        <w:rPr>
-          <w:rFonts w:cs="Arial"/>
-        </w:rPr>
-        <w:t>The dot will freeze quickly, so you need to have the sample already taken out of the mold, and ready to place on the platform</w:t>
-      </w:r>
-    </w:p>
-    <w:p>
-      <w:pPr>
-        <w:numPr>
-          <w:ilvl w:val="2"/>
-          <w:numId w:val="6"/>
-        </w:numPr>
-      </w:pPr>
-      <w:r>
-        <w:rPr>
-          <w:rFonts w:cs="Arial"/>
-        </w:rPr>
-        <w:t xml:space="preserve">Ideally position the sample block level on the platform such that the base of the sample is parallel to the platform surface. </w:t>
-      </w:r>
-    </w:p>
-    <w:p>
-      <w:pPr>
-        <w:numPr>
-          <w:ilvl w:val="2"/>
-          <w:numId w:val="6"/>
-        </w:numPr>
-      </w:pPr>
-      <w:r>
-        <w:rPr>
-          <w:rFonts w:cs="Arial"/>
-        </w:rPr>
-        <w:t>Keep the mold so that you can place the unused sample back in</w:t>
-      </w:r>
-    </w:p>
-    <w:p>
-      <w:pPr>
-        <w:numPr>
-          <w:ilvl w:val="2"/>
-          <w:numId w:val="6"/>
-        </w:numPr>
-        <w:rPr>
-          <w:rFonts w:cs="Arial"/>
-        </w:rPr>
-      </w:pPr>
-      <w:r>
-        <w:rPr>
-          <w:rFonts w:cs="Arial"/>
-        </w:rPr>
-        <w:t>It is not wise to have more than one sample outside of the molds at a time, because they will become easy to switch up. </w:t>
-      </w:r>
-    </w:p>
-    <w:p>
-      <w:pPr>
-        <w:numPr>
-          <w:ilvl w:val="0"/>
-          <w:numId w:val="6"/>
-        </w:numPr>
-        <w:rPr>
-          <w:rFonts w:cs="Arial"/>
-        </w:rPr>
-      </w:pPr>
-      <w:r>
-        <w:rPr>
-          <w:rFonts w:cs="Arial"/>
-        </w:rPr>
-        <w:t>While you are waiting for the sample to freeze to platform, you should put in a new blade for the cryotstat, so that you do not contaminate your sections. </w:t>
-      </w:r>
-    </w:p>
-    <w:p>
-      <w:pPr>
-        <w:numPr>
-          <w:ilvl w:val="1"/>
-          <w:numId w:val="6"/>
-        </w:numPr>
-      </w:pPr>
-      <w:r>
-        <w:rPr>
-          <w:rFonts w:cs="Arial"/>
-        </w:rPr>
-        <w:t xml:space="preserve">There is a lever to the left or right of the blade that can be moved to loosen the blade. </w:t>
-      </w:r>
-    </w:p>
-    <w:p>
-      <w:pPr>
-        <w:numPr>
-          <w:ilvl w:val="1"/>
-          <w:numId w:val="6"/>
-        </w:numPr>
-      </w:pPr>
-      <w:r>
-        <w:rPr>
-          <w:rFonts w:cs="Arial"/>
-        </w:rPr>
-        <w:t>Use forceps to remove the old blade and add in the new blade.</w:t>
-      </w:r>
-    </w:p>
-    <w:p>
-      <w:pPr>
-        <w:numPr>
-          <w:ilvl w:val="1"/>
-          <w:numId w:val="6"/>
-        </w:numPr>
-      </w:pPr>
-      <w:r>
-        <w:rPr>
-          <w:rFonts w:cs="Arial"/>
-        </w:rPr>
-        <w:t>Retighten the blade using the lever described previously</w:t>
-      </w:r>
-    </w:p>
-    <w:p>
-      <w:pPr>
-        <w:numPr>
-          <w:ilvl w:val="0"/>
-          <w:numId w:val="6"/>
-        </w:numPr>
-        <w:rPr>
-          <w:rFonts w:cs="Arial"/>
-        </w:rPr>
-      </w:pPr>
-      <w:r>
-        <w:rPr>
-          <w:rFonts w:cs="Arial"/>
-        </w:rPr>
-        <w:t>Once completely frozen, insert the platform and adjust as necessary</w:t>
-      </w:r>
-    </w:p>
-    <w:p>
-      <w:pPr>
-        <w:numPr>
-          <w:ilvl w:val="0"/>
-          <w:numId w:val="6"/>
-        </w:numPr>
-        <w:rPr>
-          <w:rFonts w:cs="Arial"/>
-        </w:rPr>
-      </w:pPr>
-      <w:r>
-        <w:rPr>
-          <w:rFonts w:cs="Arial"/>
-        </w:rPr>
-        <w:t>To begin, you will need to move the block toward the blade. </w:t>
-      </w:r>
-    </w:p>
-    <w:p>
-      <w:pPr>
-        <w:numPr>
-          <w:ilvl w:val="1"/>
-          <w:numId w:val="6"/>
-        </w:numPr>
-        <w:rPr>
-          <w:rFonts w:cs="Arial"/>
-        </w:rPr>
-      </w:pPr>
-      <w:r>
-        <w:rPr>
-          <w:rFonts w:cs="Arial"/>
-        </w:rPr>
-        <w:t xml:space="preserve">There is a move forward button that you can use so that you do not need to crank it all the way to the blade, but be careful, because if you go too far you can </w:t>
-      </w:r>
-      <w:r>
-        <w:rPr>
-          <w:rFonts w:cs="Arial"/>
-        </w:rPr>
-        <w:lastRenderedPageBreak/>
-        <w:t>cut right into the middle of the sample and ruin it, or it will come off the block all together, and might be lost. </w:t>
-      </w:r>
-    </w:p>
-    <w:p>
-      <w:pPr>
-        <w:numPr>
-          <w:ilvl w:val="0"/>
-          <w:numId w:val="6"/>
-        </w:numPr>
-        <w:rPr>
-          <w:rFonts w:cs="Arial"/>
-        </w:rPr>
-      </w:pPr>
-      <w:r>
-        <w:rPr>
-          <w:rFonts w:cs="Arial"/>
-        </w:rPr>
-        <w:t>Once you begin to see complete sections, you can attempt to put them on the slide</w:t>
-      </w:r>
-    </w:p>
-    <w:p>
-      <w:pPr>
-        <w:numPr>
-          <w:ilvl w:val="1"/>
-          <w:numId w:val="6"/>
-        </w:numPr>
-        <w:rPr>
-          <w:rFonts w:cs="Arial"/>
-        </w:rPr>
-      </w:pPr>
-      <w:r>
-        <w:rPr>
-          <w:rFonts w:cs="Arial"/>
-        </w:rPr>
-        <w:t>Notes: You will need to put down the glass roll protector to see if you are getting a complete section</w:t>
-      </w:r>
-    </w:p>
-    <w:p>
-      <w:pPr>
-        <w:numPr>
-          <w:ilvl w:val="1"/>
-          <w:numId w:val="6"/>
-        </w:numPr>
-        <w:rPr>
-          <w:rFonts w:cs="Arial"/>
-        </w:rPr>
-      </w:pPr>
-      <w:r>
-        <w:rPr>
-          <w:rFonts w:cs="Arial"/>
-        </w:rPr>
-        <w:t>You should only have one slice on the platform when trying to put the slice on the slide. </w:t>
-      </w:r>
-    </w:p>
-    <w:p>
-      <w:pPr>
-        <w:numPr>
-          <w:ilvl w:val="1"/>
-          <w:numId w:val="6"/>
-        </w:numPr>
-        <w:rPr>
-          <w:rFonts w:cs="Arial"/>
-        </w:rPr>
-      </w:pPr>
-      <w:r>
-        <w:rPr>
-          <w:rFonts w:cs="Arial"/>
-        </w:rPr>
-        <w:t>You want to hover the slide without actually touching it to the platform</w:t>
-      </w:r>
-    </w:p>
-    <w:p>
-      <w:pPr>
-        <w:numPr>
-          <w:ilvl w:val="2"/>
-          <w:numId w:val="6"/>
-        </w:numPr>
-      </w:pPr>
-      <w:r>
-        <w:rPr>
-          <w:rFonts w:cs="Arial"/>
-        </w:rPr>
-        <w:t>The sample section should rise up to adhere to the slide. It may be helpful to flip the section so that the section buckles upwards or at least is in no way stuck to the cryostat.</w:t>
-      </w:r>
-    </w:p>
-    <w:p>
-      <w:pPr>
-        <w:numPr>
-          <w:ilvl w:val="1"/>
-          <w:numId w:val="6"/>
-        </w:numPr>
-        <w:rPr>
-          <w:rFonts w:cs="Arial"/>
-        </w:rPr>
-      </w:pPr>
-      <w:r>
-        <w:rPr>
-          <w:rFonts w:cs="Arial"/>
-        </w:rPr>
-        <w:t>DO NOT keep the slides in the cryostat, because it they get too cold the section will not adhere to the slide. </w:t>
-      </w:r>
-    </w:p>
-    <w:p>
-      <w:pPr>
-        <w:numPr>
-          <w:ilvl w:val="0"/>
-          <w:numId w:val="6"/>
-        </w:numPr>
-        <w:rPr>
-          <w:rFonts w:cs="Arial"/>
-        </w:rPr>
-      </w:pPr>
-      <w:r>
-        <w:rPr>
-          <w:rFonts w:cs="Arial"/>
+          <w:sz w:val="24"/>
+          <w:szCs w:val="24"/>
+        </w:rPr>
+      </w:pPr>
+      <w:commentRangeStart w:id="1"/>
+      <w:commentRangeStart w:id="2"/>
+      <w:r>
+        <w:rPr>
+          <w:rFonts w:cs="Arial"/>
+          <w:sz w:val="24"/>
+          <w:szCs w:val="24"/>
         </w:rPr>
         <w:t>Repeat for all of the required sections then allow to air dry for 1 hour. </w:t>
       </w:r>
+      <w:commentRangeEnd w:id="1"/>
+      <w:r>
+        <w:rPr>
+          <w:rStyle w:val="CommentReference"/>
+        </w:rPr>
+        <w:commentReference w:id="1"/>
+      </w:r>
+      <w:commentRangeEnd w:id="2"/>
+      <w:r>
+        <w:rPr>
+          <w:rStyle w:val="CommentReference"/>
+        </w:rPr>
+        <w:commentReference w:id="2"/>
+      </w:r>
     </w:p>
     <w:p>
       <w:pPr>
@@ -917,6 +1119,27 @@
     <w:p>
       <w:pPr>
         <w:jc w:val="center"/>
+        <w:rPr>
+          <w:rFonts w:cs="Arial"/>
+          <w:b/>
+          <w:bCs/>
+          <w:sz w:val="28"/>
+          <w:szCs w:val="28"/>
+        </w:rPr>
+      </w:pPr>
+      <w:r>
+        <w:rPr>
+          <w:rFonts w:cs="Arial"/>
+          <w:b/>
+          <w:bCs/>
+          <w:sz w:val="28"/>
+          <w:szCs w:val="28"/>
+        </w:rPr>
+        <w:t>Part 2: Staining</w:t>
+      </w:r>
+    </w:p>
+    <w:p>
+      <w:pPr>
         <w:rPr>
           <w:rFonts w:cs="Arial"/>
           <w:b/>
@@ -931,29 +1154,625 @@
           <w:bCs/>
           <w:u w:val="single"/>
         </w:rPr>
-        <w:t xml:space="preserve">Part 2: </w:t>
-      </w:r>
+        <w:t>Note: Do these steps in the fume hood.</w:t>
+      </w:r>
+    </w:p>
+    <w:p>
+      <w:pPr>
+        <w:numPr>
+          <w:ilvl w:val="0"/>
+          <w:numId w:val="7"/>
+        </w:numPr>
+        <w:rPr>
+          <w:rFonts w:cs="Arial"/>
+          <w:sz w:val="24"/>
+          <w:szCs w:val="24"/>
+        </w:rPr>
+      </w:pPr>
+      <w:r>
+        <w:rPr>
+          <w:rFonts w:cs="Arial"/>
+          <w:sz w:val="24"/>
+          <w:szCs w:val="24"/>
+        </w:rPr>
+        <w:t>While waiting for the slides to air dry, ensure that the water bath is set to 56 degrees Celsius.</w:t>
+      </w:r>
+    </w:p>
+    <w:p>
+      <w:pPr>
+        <w:numPr>
+          <w:ilvl w:val="0"/>
+          <w:numId w:val="7"/>
+        </w:numPr>
+        <w:spacing w:after="0"/>
+        <w:rPr>
+          <w:rFonts w:cs="Arial"/>
+          <w:sz w:val="24"/>
+          <w:szCs w:val="24"/>
+        </w:rPr>
+      </w:pPr>
+      <w:commentRangeStart w:id="3"/>
+      <w:r>
+        <w:rPr>
+          <w:rFonts w:cs="Arial"/>
+          <w:sz w:val="24"/>
+          <w:szCs w:val="24"/>
+        </w:rPr>
+        <w:t>Place</w:t>
+      </w:r>
+      <w:r>
+        <w:rPr>
+          <w:rFonts w:cs="Arial"/>
+          <w:sz w:val="24"/>
+          <w:szCs w:val="24"/>
+        </w:rPr>
+        <w:t xml:space="preserve"> coplin jar filled with </w:t>
+      </w:r>
+      <w:proofErr w:type="spellStart"/>
+      <w:r>
+        <w:rPr>
+          <w:rFonts w:cs="Arial"/>
+          <w:sz w:val="24"/>
+          <w:szCs w:val="24"/>
+        </w:rPr>
+        <w:t>Bouin’s</w:t>
+      </w:r>
+      <w:proofErr w:type="spellEnd"/>
+      <w:r>
+        <w:rPr>
+          <w:rFonts w:cs="Arial"/>
+          <w:sz w:val="24"/>
+          <w:szCs w:val="24"/>
+        </w:rPr>
+        <w:t xml:space="preserve"> solution into the water bath at 56C 30 mins prior to start of staining to allow </w:t>
+      </w:r>
+      <w:proofErr w:type="spellStart"/>
+      <w:r>
+        <w:rPr>
+          <w:rFonts w:cs="Arial"/>
+          <w:sz w:val="24"/>
+          <w:szCs w:val="24"/>
+        </w:rPr>
+        <w:t>Bouin’s</w:t>
+      </w:r>
+      <w:proofErr w:type="spellEnd"/>
+      <w:r>
+        <w:rPr>
+          <w:rFonts w:cs="Arial"/>
+          <w:sz w:val="24"/>
+          <w:szCs w:val="24"/>
+        </w:rPr>
+        <w:t xml:space="preserve"> to be at desired temperature.</w:t>
+      </w:r>
+      <w:r>
+        <w:rPr>
+          <w:rFonts w:cs="Arial"/>
+          <w:sz w:val="24"/>
+          <w:szCs w:val="24"/>
+        </w:rPr>
+        <w:t> </w:t>
+      </w:r>
+    </w:p>
+    <w:p>
+      <w:pPr>
+        <w:numPr>
+          <w:ilvl w:val="1"/>
+          <w:numId w:val="7"/>
+        </w:numPr>
+        <w:rPr>
+          <w:rFonts w:cs="Arial"/>
+          <w:sz w:val="24"/>
+          <w:szCs w:val="24"/>
+        </w:rPr>
+      </w:pPr>
+      <w:r>
+        <w:rPr>
+          <w:rFonts w:cs="Arial"/>
+        </w:rPr>
+        <w:lastRenderedPageBreak/>
+        <w:t xml:space="preserve">Beware of the fumes - </w:t>
+      </w:r>
+      <w:proofErr w:type="spellStart"/>
+      <w:r>
+        <w:rPr>
+          <w:rFonts w:cs="Arial"/>
+        </w:rPr>
+        <w:t>Bouin's</w:t>
+      </w:r>
+      <w:proofErr w:type="spellEnd"/>
+      <w:r>
+        <w:rPr>
+          <w:rFonts w:cs="Arial"/>
+        </w:rPr>
+        <w:t xml:space="preserve"> contains picric acid and formaldehyde, which is very toxic!</w:t>
+      </w:r>
+      <w:commentRangeEnd w:id="3"/>
+      <w:r>
+        <w:rPr>
+          <w:rStyle w:val="CommentReference"/>
+        </w:rPr>
+        <w:commentReference w:id="3"/>
+      </w:r>
+    </w:p>
+    <w:p>
+      <w:pPr>
+        <w:numPr>
+          <w:ilvl w:val="0"/>
+          <w:numId w:val="7"/>
+        </w:numPr>
+        <w:rPr>
+          <w:rFonts w:cs="Arial"/>
+          <w:sz w:val="24"/>
+          <w:szCs w:val="24"/>
+        </w:rPr>
+      </w:pPr>
+      <w:r>
+        <w:rPr>
+          <w:rFonts w:cs="Arial"/>
+          <w:sz w:val="24"/>
+          <w:szCs w:val="24"/>
+        </w:rPr>
+        <w:t xml:space="preserve">Place slides into coplin jar </w:t>
+      </w:r>
+      <w:r>
+        <w:rPr>
+          <w:rFonts w:cs="Arial"/>
+          <w:sz w:val="24"/>
+          <w:szCs w:val="24"/>
+        </w:rPr>
+        <w:t>in the water bath</w:t>
+      </w:r>
+      <w:r>
+        <w:rPr>
+          <w:rFonts w:cs="Arial"/>
+          <w:sz w:val="24"/>
+          <w:szCs w:val="24"/>
+        </w:rPr>
+        <w:t xml:space="preserve"> and incubate</w:t>
+      </w:r>
+      <w:r>
+        <w:rPr>
+          <w:rFonts w:cs="Arial"/>
+          <w:sz w:val="24"/>
+          <w:szCs w:val="24"/>
+        </w:rPr>
+        <w:t xml:space="preserve"> for 1 hour. </w:t>
+      </w:r>
+    </w:p>
+    <w:p>
+      <w:pPr>
+        <w:numPr>
+          <w:ilvl w:val="0"/>
+          <w:numId w:val="7"/>
+        </w:numPr>
+        <w:spacing w:after="0"/>
+        <w:rPr>
+          <w:rFonts w:cs="Arial"/>
+          <w:sz w:val="24"/>
+          <w:szCs w:val="24"/>
+        </w:rPr>
+      </w:pPr>
+      <w:commentRangeStart w:id="4"/>
+      <w:commentRangeStart w:id="5"/>
+      <w:r>
+        <w:rPr>
+          <w:rFonts w:cs="Arial"/>
+          <w:sz w:val="24"/>
+          <w:szCs w:val="24"/>
+        </w:rPr>
+        <w:t xml:space="preserve">Wash the slides two times with </w:t>
+      </w:r>
+      <w:commentRangeStart w:id="6"/>
+      <w:r>
+        <w:rPr>
+          <w:rFonts w:cs="Arial"/>
+          <w:sz w:val="24"/>
+          <w:szCs w:val="24"/>
+        </w:rPr>
+        <w:t>DI water</w:t>
+      </w:r>
+      <w:commentRangeEnd w:id="6"/>
+      <w:r>
+        <w:rPr>
+          <w:rStyle w:val="CommentReference"/>
+        </w:rPr>
+        <w:commentReference w:id="6"/>
+      </w:r>
+    </w:p>
+    <w:p>
+      <w:pPr>
+        <w:numPr>
+          <w:ilvl w:val="1"/>
+          <w:numId w:val="7"/>
+        </w:numPr>
+        <w:rPr>
+          <w:rFonts w:cs="Arial"/>
+        </w:rPr>
+      </w:pPr>
+      <w:r>
+        <w:rPr>
+          <w:rFonts w:cs="Arial"/>
+        </w:rPr>
+        <w:t>You can use two beakers one for each wash. </w:t>
+      </w:r>
+      <w:commentRangeEnd w:id="4"/>
+      <w:r>
+        <w:rPr>
+          <w:rStyle w:val="CommentReference"/>
+        </w:rPr>
+        <w:commentReference w:id="4"/>
+      </w:r>
+      <w:commentRangeEnd w:id="5"/>
+      <w:r>
+        <w:rPr>
+          <w:rStyle w:val="CommentReference"/>
+        </w:rPr>
+        <w:commentReference w:id="5"/>
+      </w:r>
+    </w:p>
+    <w:p>
+      <w:pPr>
+        <w:numPr>
+          <w:ilvl w:val="0"/>
+          <w:numId w:val="7"/>
+        </w:numPr>
+        <w:spacing w:after="0"/>
+        <w:rPr>
+          <w:rFonts w:cs="Arial"/>
+          <w:sz w:val="24"/>
+          <w:szCs w:val="24"/>
+        </w:rPr>
+      </w:pPr>
+      <w:r>
+        <w:rPr>
+          <w:rFonts w:cs="Arial"/>
+          <w:sz w:val="24"/>
+          <w:szCs w:val="24"/>
+        </w:rPr>
+        <w:t>The sirius red is made by weighing 0.5g of Direct Red 80 into 500 mL of saturated picric acid solutions (1.3%)</w:t>
+      </w:r>
+    </w:p>
+    <w:p>
+      <w:pPr>
+        <w:numPr>
+          <w:ilvl w:val="1"/>
+          <w:numId w:val="7"/>
+        </w:numPr>
+        <w:rPr>
+          <w:rFonts w:cs="Arial"/>
+        </w:rPr>
+      </w:pPr>
+      <w:r>
+        <w:rPr>
+          <w:rFonts w:cs="Arial"/>
+        </w:rPr>
+        <w:t>Note: This solution is good for approximately 3 years and can be used multiple times. </w:t>
+      </w:r>
+    </w:p>
+    <w:p>
+      <w:pPr>
+        <w:numPr>
+          <w:ilvl w:val="0"/>
+          <w:numId w:val="7"/>
+        </w:numPr>
+        <w:spacing w:after="0"/>
+        <w:rPr>
+          <w:rFonts w:cs="Arial"/>
+          <w:sz w:val="24"/>
+          <w:szCs w:val="24"/>
+        </w:rPr>
+      </w:pPr>
+      <w:commentRangeStart w:id="7"/>
+      <w:commentRangeStart w:id="8"/>
+      <w:r>
+        <w:rPr>
+          <w:rFonts w:cs="Arial"/>
+          <w:sz w:val="24"/>
+          <w:szCs w:val="24"/>
+        </w:rPr>
+        <w:t>Place the slides into coplin jars that contain the sirius red stain. Let these incubate on a rocker for 2 hours. </w:t>
+      </w:r>
+    </w:p>
+    <w:p>
+      <w:pPr>
+        <w:numPr>
+          <w:ilvl w:val="1"/>
+          <w:numId w:val="7"/>
+        </w:numPr>
+        <w:rPr>
+          <w:rFonts w:cs="Arial"/>
+        </w:rPr>
+      </w:pPr>
+      <w:r>
+        <w:rPr>
+          <w:rFonts w:cs="Arial"/>
+        </w:rPr>
+        <w:t>Ensure that the stain is high enough to cover all of the tissue. </w:t>
+      </w:r>
+      <w:commentRangeEnd w:id="7"/>
+      <w:r>
+        <w:rPr>
+          <w:rStyle w:val="CommentReference"/>
+        </w:rPr>
+        <w:commentReference w:id="7"/>
+      </w:r>
+      <w:commentRangeEnd w:id="8"/>
+      <w:r>
+        <w:rPr>
+          <w:rStyle w:val="CommentReference"/>
+        </w:rPr>
+        <w:commentReference w:id="8"/>
+      </w:r>
+    </w:p>
+    <w:p>
+      <w:pPr>
+        <w:numPr>
+          <w:ilvl w:val="0"/>
+          <w:numId w:val="7"/>
+        </w:numPr>
+        <w:spacing w:after="0"/>
+        <w:rPr>
+          <w:rFonts w:cs="Arial"/>
+          <w:sz w:val="24"/>
+          <w:szCs w:val="24"/>
+        </w:rPr>
+      </w:pPr>
+      <w:r>
+        <w:rPr>
+          <w:rFonts w:cs="Arial"/>
+          <w:sz w:val="24"/>
+          <w:szCs w:val="24"/>
+        </w:rPr>
+        <w:t>Wash the slides 2 times in 0.5% acetic acid</w:t>
+      </w:r>
+      <w:r>
+        <w:rPr>
+          <w:rFonts w:cs="Arial"/>
+          <w:sz w:val="24"/>
+          <w:szCs w:val="24"/>
+        </w:rPr>
+        <w:t xml:space="preserve"> for 10s</w:t>
+      </w:r>
+    </w:p>
+    <w:p>
+      <w:pPr>
+        <w:numPr>
+          <w:ilvl w:val="1"/>
+          <w:numId w:val="7"/>
+        </w:numPr>
+        <w:spacing w:after="0"/>
+        <w:rPr>
+          <w:rFonts w:cs="Arial"/>
+        </w:rPr>
+      </w:pPr>
+      <w:r>
+        <w:rPr>
+          <w:rFonts w:cs="Arial"/>
+        </w:rPr>
+        <w:t xml:space="preserve">500 </w:t>
+      </w:r>
+      <w:proofErr w:type="spellStart"/>
+      <w:r>
+        <w:rPr>
+          <w:rFonts w:cs="Arial"/>
+        </w:rPr>
+        <w:t>uL</w:t>
+      </w:r>
+      <w:proofErr w:type="spellEnd"/>
+      <w:r>
+        <w:rPr>
+          <w:rFonts w:cs="Arial"/>
+        </w:rPr>
+        <w:t xml:space="preserve"> of acetic acid into 100 mL of Water</w:t>
+      </w:r>
+    </w:p>
+    <w:p>
+      <w:pPr>
+        <w:numPr>
+          <w:ilvl w:val="1"/>
+          <w:numId w:val="7"/>
+        </w:numPr>
+      </w:pPr>
+      <w:r>
+        <w:rPr>
+          <w:rFonts w:cs="Arial"/>
+        </w:rPr>
+        <w:t xml:space="preserve">Note: </w:t>
+      </w:r>
+      <w:r>
+        <w:rPr>
+          <w:rFonts w:cs="Arial"/>
+        </w:rPr>
+        <w:t>Frequently replace the acetic acid solution used for washes once the solution becomes red with residual picrosirius red stain (be liberal with the amount of wash changes for best results).</w:t>
+      </w:r>
+    </w:p>
+    <w:p>
+      <w:pPr>
+        <w:numPr>
+          <w:ilvl w:val="0"/>
+          <w:numId w:val="7"/>
+        </w:numPr>
+        <w:spacing w:after="0"/>
+        <w:rPr>
+          <w:rFonts w:cs="Arial"/>
+          <w:sz w:val="24"/>
+          <w:szCs w:val="24"/>
+        </w:rPr>
+      </w:pPr>
+      <w:commentRangeStart w:id="9"/>
+      <w:commentRangeStart w:id="10"/>
+      <w:r>
+        <w:rPr>
+          <w:rFonts w:cs="Arial"/>
+          <w:sz w:val="24"/>
+          <w:szCs w:val="24"/>
+        </w:rPr>
+        <w:t xml:space="preserve">Dehydrate the slide </w:t>
+      </w:r>
+      <w:r>
+        <w:rPr>
+          <w:rFonts w:cs="Arial"/>
+          <w:sz w:val="24"/>
+          <w:szCs w:val="24"/>
+        </w:rPr>
+        <w:t xml:space="preserve">with 2x 20s </w:t>
+      </w:r>
+      <w:r>
+        <w:rPr>
+          <w:rFonts w:cs="Arial"/>
+          <w:sz w:val="24"/>
+          <w:szCs w:val="24"/>
+        </w:rPr>
+        <w:t xml:space="preserve">dips in 95% ethanol followed by </w:t>
+      </w:r>
+      <w:r>
+        <w:rPr>
+          <w:rFonts w:cs="Arial"/>
+          <w:sz w:val="24"/>
+          <w:szCs w:val="24"/>
+        </w:rPr>
+        <w:t>2x 20s dips</w:t>
+      </w:r>
+      <w:r>
+        <w:rPr>
+          <w:rFonts w:cs="Arial"/>
+          <w:sz w:val="24"/>
+          <w:szCs w:val="24"/>
+        </w:rPr>
+        <w:t xml:space="preserve"> in the 100% ethanol. </w:t>
+      </w:r>
+    </w:p>
+    <w:p>
+      <w:pPr>
+        <w:numPr>
+          <w:ilvl w:val="1"/>
+          <w:numId w:val="7"/>
+        </w:numPr>
+        <w:rPr>
+          <w:rFonts w:cs="Arial"/>
+        </w:rPr>
+      </w:pPr>
+      <w:r>
+        <w:rPr>
+          <w:rFonts w:cs="Arial"/>
+        </w:rPr>
+        <w:t xml:space="preserve">Note: </w:t>
+      </w:r>
+      <w:r>
+        <w:rPr>
+          <w:rFonts w:cs="Arial"/>
+        </w:rPr>
+        <w:t>Like the acetic acid washes, replace solutions if they become too red with stain</w:t>
+      </w:r>
+      <w:commentRangeEnd w:id="9"/>
+      <w:r>
+        <w:rPr>
+          <w:rStyle w:val="CommentReference"/>
+        </w:rPr>
+        <w:commentReference w:id="9"/>
+      </w:r>
+      <w:commentRangeEnd w:id="10"/>
+      <w:r>
+        <w:rPr>
+          <w:rStyle w:val="CommentReference"/>
+        </w:rPr>
+        <w:commentReference w:id="10"/>
+      </w:r>
+    </w:p>
+    <w:p>
+      <w:pPr>
+        <w:numPr>
+          <w:ilvl w:val="0"/>
+          <w:numId w:val="7"/>
+        </w:numPr>
+        <w:rPr>
+          <w:rFonts w:cs="Arial"/>
+          <w:sz w:val="24"/>
+          <w:szCs w:val="24"/>
+        </w:rPr>
+      </w:pPr>
+      <w:r>
+        <w:rPr>
+          <w:rFonts w:cs="Arial"/>
+          <w:sz w:val="24"/>
+          <w:szCs w:val="24"/>
+        </w:rPr>
+        <w:t>Place the slides in xylene until equilibrated (~2-5 mins)</w:t>
+      </w:r>
+    </w:p>
+    <w:p>
+      <w:pPr>
+        <w:numPr>
+          <w:ilvl w:val="0"/>
+          <w:numId w:val="7"/>
+        </w:numPr>
+        <w:spacing w:after="0"/>
+        <w:rPr>
+          <w:rFonts w:cs="Arial"/>
+          <w:sz w:val="24"/>
+          <w:szCs w:val="24"/>
+        </w:rPr>
+      </w:pPr>
+      <w:r>
+        <w:rPr>
+          <w:rFonts w:cs="Arial"/>
+          <w:sz w:val="24"/>
+          <w:szCs w:val="24"/>
+        </w:rPr>
+        <w:t>Mount the slides with xylene based mounting media and cover slip</w:t>
+      </w:r>
+    </w:p>
+    <w:p>
+      <w:pPr>
+        <w:numPr>
+          <w:ilvl w:val="1"/>
+          <w:numId w:val="7"/>
+        </w:numPr>
+        <w:spacing w:after="0"/>
+      </w:pPr>
+      <w:r>
+        <w:rPr>
+          <w:rFonts w:cs="Arial"/>
+        </w:rPr>
+        <w:t xml:space="preserve">Apply a small amount of </w:t>
+      </w:r>
+      <w:proofErr w:type="spellStart"/>
       <w:r>
         <w:rPr>
           <w:rFonts w:cs="Arial"/>
           <w:b/>
           <w:bCs/>
-          <w:u w:val="single"/>
-        </w:rPr>
-        <w:t>Staining</w:t>
-      </w:r>
-    </w:p>
-    <w:p>
-      <w:pPr>
-        <w:rPr>
-          <w:rFonts w:cs="Arial"/>
-        </w:rPr>
-      </w:pPr>
-      <w:r>
-        <w:rPr>
-          <w:rFonts w:cs="Arial"/>
-        </w:rPr>
-        <w:t>Note: Do these steps in the fume hood.</w:t>
+        </w:rPr>
+        <w:t>Perimount</w:t>
+      </w:r>
+      <w:proofErr w:type="spellEnd"/>
+      <w:r>
+        <w:rPr>
+          <w:rFonts w:cs="Arial"/>
+          <w:b/>
+          <w:bCs/>
+        </w:rPr>
+        <w:t xml:space="preserve"> </w:t>
+      </w:r>
+      <w:r>
+        <w:rPr>
+          <w:rFonts w:cs="Arial"/>
+        </w:rPr>
+        <w:t>to the bottom of the slide, grab a glass coverslip, position edge of coverslip at the bottom of the slide and place top of coverslip at top edge of slide thus pushing mounting agent up across the full section(s).</w:t>
+      </w:r>
+    </w:p>
+    <w:p>
+      <w:pPr>
+        <w:numPr>
+          <w:ilvl w:val="1"/>
+          <w:numId w:val="7"/>
+        </w:numPr>
+      </w:pPr>
+      <w:r>
+        <w:rPr>
+          <w:rFonts w:cs="Arial"/>
+        </w:rPr>
+        <w:t>Gently press out any and all air bubbles with pipette tip while the mounting media is liquid.</w:t>
       </w:r>
     </w:p>
     <w:p>
@@ -964,13 +1783,17 @@
         </w:numPr>
         <w:rPr>
           <w:rFonts w:cs="Arial"/>
-        </w:rPr>
-      </w:pPr>
-      <w:r>
-        <w:rPr>
-          <w:rFonts w:cs="Arial"/>
-        </w:rPr>
-        <w:t>While waiting for the slides to air dry, ensure that the water bath is set to 56 degrees Celsius.</w:t>
+          <w:sz w:val="24"/>
+          <w:szCs w:val="24"/>
+        </w:rPr>
+      </w:pPr>
+      <w:r>
+        <w:rPr>
+          <w:rFonts w:cs="Arial"/>
+          <w:sz w:val="24"/>
+          <w:szCs w:val="24"/>
+        </w:rPr>
+        <w:t>Allow to dry for approximately 1 day</w:t>
       </w:r>
     </w:p>
     <w:p>
@@ -981,379 +1804,34 @@
         </w:numPr>
         <w:rPr>
           <w:rFonts w:cs="Arial"/>
-        </w:rPr>
-      </w:pPr>
-      <w:commentRangeStart w:id="1"/>
-      <w:r>
-        <w:rPr>
-          <w:rFonts w:cs="Arial"/>
-        </w:rPr>
-        <w:t>Place the slides in holder box that will fit in the water bath. </w:t>
-      </w:r>
-      <w:commentRangeEnd w:id="1"/>
-      <w:r>
-        <w:commentReference w:id="1"/>
-      </w:r>
-    </w:p>
-    <w:p>
-      <w:pPr>
-        <w:numPr>
-          <w:ilvl w:val="0"/>
-          <w:numId w:val="7"/>
-        </w:numPr>
-        <w:rPr>
-          <w:rFonts w:cs="Arial"/>
-        </w:rPr>
-      </w:pPr>
-      <w:r>
-        <w:rPr>
-          <w:rFonts w:cs="Arial"/>
-        </w:rPr>
-        <w:t>Use a disposable pipette to drop the Bouin's fixative onto the slides in the box. Make sure that you use plenty to completely cover the tissue. </w:t>
-      </w:r>
-    </w:p>
-    <w:p>
-      <w:pPr>
-        <w:numPr>
-          <w:ilvl w:val="1"/>
-          <w:numId w:val="7"/>
-        </w:numPr>
-        <w:rPr>
-          <w:rFonts w:cs="Arial"/>
-        </w:rPr>
-      </w:pPr>
-      <w:r>
-        <w:rPr>
-          <w:rFonts w:cs="Arial"/>
-        </w:rPr>
-        <w:t>If the fixative dries on the tissue, it will not stain properly. </w:t>
-      </w:r>
-    </w:p>
-    <w:p>
-      <w:pPr>
-        <w:numPr>
-          <w:ilvl w:val="1"/>
-          <w:numId w:val="7"/>
-        </w:numPr>
-        <w:rPr>
-          <w:rFonts w:cs="Arial"/>
-        </w:rPr>
-      </w:pPr>
-      <w:r>
-        <w:rPr>
-          <w:rFonts w:cs="Arial"/>
-        </w:rPr>
-        <w:t>Beware of the fumes - Bouin's contains picric acid and formaldehyde, which is very toxic!</w:t>
-      </w:r>
-    </w:p>
-    <w:p>
-      <w:pPr>
-        <w:numPr>
-          <w:ilvl w:val="0"/>
-          <w:numId w:val="7"/>
-        </w:numPr>
-        <w:rPr>
-          <w:rFonts w:cs="Arial"/>
-        </w:rPr>
-      </w:pPr>
-      <w:r>
-        <w:rPr>
-          <w:rFonts w:cs="Arial"/>
-        </w:rPr>
-        <w:t>Let the fixed slides sit in the water bath for 1 hour. </w:t>
-      </w:r>
-    </w:p>
-    <w:p>
-      <w:pPr>
-        <w:numPr>
-          <w:ilvl w:val="0"/>
-          <w:numId w:val="7"/>
-        </w:numPr>
-        <w:rPr>
-          <w:rFonts w:cs="Arial"/>
-        </w:rPr>
-      </w:pPr>
-      <w:r>
-        <w:rPr>
-          <w:rFonts w:cs="Arial"/>
-        </w:rPr>
-        <w:t>Wash the slides two times with DI water</w:t>
-      </w:r>
-    </w:p>
-    <w:p>
-      <w:pPr>
-        <w:numPr>
-          <w:ilvl w:val="1"/>
-          <w:numId w:val="7"/>
-        </w:numPr>
-        <w:rPr>
-          <w:rFonts w:cs="Arial"/>
-        </w:rPr>
-      </w:pPr>
-      <w:r>
-        <w:rPr>
-          <w:rFonts w:cs="Arial"/>
-        </w:rPr>
-        <w:t>You can use two beakers one for each wash. </w:t>
-      </w:r>
-    </w:p>
-    <w:p>
-      <w:pPr>
-        <w:numPr>
-          <w:ilvl w:val="0"/>
-          <w:numId w:val="7"/>
-        </w:numPr>
-        <w:rPr>
-          <w:rFonts w:cs="Arial"/>
-        </w:rPr>
-      </w:pPr>
-      <w:r>
-        <w:rPr>
-          <w:rFonts w:cs="Arial"/>
-        </w:rPr>
-        <w:t>The sirius red is made by weighing 0.5g of Direct Red 80 into 500 mL of saturated picric acid solutions (1.3%)</w:t>
-      </w:r>
-    </w:p>
-    <w:p>
-      <w:pPr>
-        <w:numPr>
-          <w:ilvl w:val="1"/>
-          <w:numId w:val="7"/>
-        </w:numPr>
-        <w:rPr>
-          <w:rFonts w:cs="Arial"/>
-        </w:rPr>
-      </w:pPr>
-      <w:r>
-        <w:rPr>
-          <w:rFonts w:cs="Arial"/>
-        </w:rPr>
-        <w:t>Note: This solution is good for approximately 3 years and can be used multiple times. </w:t>
-      </w:r>
-    </w:p>
-    <w:p>
-      <w:pPr>
-        <w:numPr>
-          <w:ilvl w:val="0"/>
-          <w:numId w:val="7"/>
-        </w:numPr>
-        <w:rPr>
-          <w:rFonts w:cs="Arial"/>
-        </w:rPr>
-      </w:pPr>
-      <w:r>
-        <w:rPr>
-          <w:rFonts w:cs="Arial"/>
-        </w:rPr>
-        <w:t>Place the slides into couplin jars that contain the sirius red stain. Let these incubate on a rocker for 2 hours. </w:t>
-      </w:r>
-    </w:p>
-    <w:p>
-      <w:pPr>
-        <w:numPr>
-          <w:ilvl w:val="1"/>
-          <w:numId w:val="7"/>
-        </w:numPr>
-        <w:rPr>
-          <w:rFonts w:cs="Arial"/>
-        </w:rPr>
-      </w:pPr>
-      <w:r>
-        <w:rPr>
-          <w:rFonts w:cs="Arial"/>
-        </w:rPr>
-        <w:lastRenderedPageBreak/>
-        <w:t>Ensure that the stain is high enough to cover all of the tissue. </w:t>
-      </w:r>
-    </w:p>
-    <w:p>
-      <w:pPr>
-        <w:numPr>
-          <w:ilvl w:val="0"/>
-          <w:numId w:val="7"/>
-        </w:numPr>
-        <w:rPr>
-          <w:rFonts w:cs="Arial"/>
-        </w:rPr>
-      </w:pPr>
-      <w:r>
-        <w:rPr>
-          <w:rFonts w:cs="Arial"/>
-        </w:rPr>
-        <w:t>Wash the slides 2 times in 0.5% acetic acid</w:t>
-      </w:r>
-    </w:p>
-    <w:p>
-      <w:pPr>
-        <w:numPr>
-          <w:ilvl w:val="1"/>
-          <w:numId w:val="7"/>
-        </w:numPr>
-        <w:rPr>
-          <w:rFonts w:cs="Arial"/>
-        </w:rPr>
-      </w:pPr>
-      <w:r>
-        <w:rPr>
-          <w:rFonts w:cs="Arial"/>
-        </w:rPr>
-        <w:t>500 uL of acetic acid into 100 mL of Water</w:t>
-      </w:r>
-    </w:p>
-    <w:p>
-      <w:pPr>
-        <w:numPr>
-          <w:ilvl w:val="1"/>
-          <w:numId w:val="7"/>
-        </w:numPr>
-      </w:pPr>
-      <w:r>
-        <w:rPr>
-          <w:rFonts w:cs="Arial"/>
-        </w:rPr>
-        <w:t>Frequently replace the acetic acid solution used for washes once the solution becomes red with residual picrosirius red stain (be liberal with the amount of wash changes for best results).</w:t>
-      </w:r>
-    </w:p>
-    <w:p>
-      <w:pPr>
-        <w:numPr>
-          <w:ilvl w:val="0"/>
-          <w:numId w:val="7"/>
-        </w:numPr>
-        <w:rPr>
-          <w:rFonts w:cs="Arial"/>
-        </w:rPr>
-      </w:pPr>
-      <w:r>
-        <w:rPr>
-          <w:rFonts w:cs="Arial"/>
-        </w:rPr>
-        <w:t>Dehydrate the slide with a couple of dips in 95% ethanol followed by a couple of dips in the 100% ethanol. </w:t>
-      </w:r>
-    </w:p>
-    <w:p>
-      <w:pPr>
-        <w:numPr>
-          <w:ilvl w:val="1"/>
-          <w:numId w:val="7"/>
-        </w:numPr>
-      </w:pPr>
-      <w:r>
-        <w:rPr>
-          <w:rFonts w:cs="Arial"/>
-        </w:rPr>
-        <w:t>Like the acetic acid washes, replace solutions if they become too red with stain</w:t>
-      </w:r>
-    </w:p>
-    <w:p>
-      <w:pPr>
-        <w:numPr>
-          <w:ilvl w:val="0"/>
-          <w:numId w:val="7"/>
-        </w:numPr>
-        <w:rPr>
-          <w:rFonts w:cs="Arial"/>
-        </w:rPr>
-      </w:pPr>
-      <w:r>
-        <w:rPr>
-          <w:rFonts w:cs="Arial"/>
-        </w:rPr>
-        <w:t>Place the slides in xylene until equilibrated (~2-5 mins)</w:t>
-      </w:r>
-    </w:p>
-    <w:p>
-      <w:pPr>
-        <w:numPr>
-          <w:ilvl w:val="0"/>
-          <w:numId w:val="7"/>
-        </w:numPr>
-        <w:rPr>
-          <w:rFonts w:cs="Arial"/>
-        </w:rPr>
-      </w:pPr>
-      <w:r>
-        <w:rPr>
-          <w:rFonts w:cs="Arial"/>
-        </w:rPr>
-        <w:t>Mount the slides with xylene based mounting media and cover slip</w:t>
-      </w:r>
-    </w:p>
-    <w:p>
-      <w:pPr>
-        <w:numPr>
-          <w:ilvl w:val="1"/>
-          <w:numId w:val="7"/>
-        </w:numPr>
-      </w:pPr>
-      <w:r>
-        <w:rPr>
-          <w:rFonts w:cs="Arial"/>
-        </w:rPr>
-        <w:t>Apply a small amount of Perimount to the bottom of the slide, grab a glass coverslip, position edge of coverslip at the bottom of the slide and place top of coverslip at top edge of slide thus pushing mounting agent up across the full section(s).</w:t>
-      </w:r>
-    </w:p>
-    <w:p>
-      <w:pPr>
-        <w:numPr>
-          <w:ilvl w:val="1"/>
-          <w:numId w:val="7"/>
-        </w:numPr>
-      </w:pPr>
-      <w:r>
-        <w:rPr>
-          <w:rFonts w:cs="Arial"/>
-        </w:rPr>
-        <w:t>Gently press out any and all air bubbles with pipette tip while the mounting media is liquid.</w:t>
-      </w:r>
-    </w:p>
-    <w:p>
-      <w:pPr>
-        <w:numPr>
-          <w:ilvl w:val="0"/>
-          <w:numId w:val="7"/>
-        </w:numPr>
-        <w:rPr>
-          <w:rFonts w:cs="Arial"/>
-        </w:rPr>
-      </w:pPr>
-      <w:r>
-        <w:rPr>
-          <w:rFonts w:cs="Arial"/>
-        </w:rPr>
-        <w:t>Allow to dry for approximately 1 day</w:t>
-      </w:r>
-    </w:p>
-    <w:p>
-      <w:pPr>
-        <w:numPr>
-          <w:ilvl w:val="0"/>
-          <w:numId w:val="7"/>
-        </w:numPr>
-        <w:rPr>
-          <w:rFonts w:cs="Arial"/>
-        </w:rPr>
-      </w:pPr>
-      <w:r>
-        <w:rPr>
-          <w:rFonts w:cs="Arial"/>
+          <w:sz w:val="24"/>
+          <w:szCs w:val="24"/>
+        </w:rPr>
+      </w:pPr>
+      <w:r>
+        <w:rPr>
+          <w:rFonts w:cs="Arial"/>
+          <w:sz w:val="24"/>
+          <w:szCs w:val="24"/>
         </w:rPr>
         <w:t>Clean the slides before use</w:t>
       </w:r>
-    </w:p>
-    <w:p>
-      <w:pPr>
-        <w:rPr>
-          <w:rFonts w:cs="Arial"/>
-        </w:rPr>
-      </w:pPr>
+      <w:r>
+        <w:rPr>
+          <w:rFonts w:cs="Arial"/>
+          <w:sz w:val="24"/>
+          <w:szCs w:val="24"/>
+        </w:rPr>
+        <w:t xml:space="preserve"> with ethanol or xylene if there are glue smudges</w:t>
+      </w:r>
     </w:p>
     <w:sectPr>
-      <w:footerReference w:type="default" r:id="rId15"/>
-      <w:headerReference w:type="first" r:id="rId16"/>
-      <w:footerReference w:type="first" r:id="rId17"/>
+      <w:headerReference w:type="default" r:id="rId16"/>
+      <w:footerReference w:type="default" r:id="rId17"/>
+      <w:headerReference w:type="first" r:id="rId18"/>
+      <w:footerReference w:type="first" r:id="rId19"/>
       <w:pgSz w:w="12240" w:h="15840"/>
-      <w:pgMar w:top="1440" w:right="1440" w:bottom="1440" w:left="1440" w:header="720" w:footer="720" w:gutter="0"/>
+      <w:pgMar w:top="720" w:right="720" w:bottom="720" w:left="720" w:header="720" w:footer="720" w:gutter="0"/>
       <w:cols w:space="720"/>
       <w:titlePg/>
       <w:docGrid w:linePitch="360"/>
@@ -1363,20 +1841,193 @@
 </file>
 
 <file path=word/comments.xml><?xml version="1.0" encoding="utf-8"?>
-<w:comments xmlns:wpc="http://schemas.microsoft.com/office/word/2010/wordprocessingCanvas" xmlns:cx="http://schemas.microsoft.com/office/drawing/2014/chartex" xmlns:mc="http://schemas.openxmlformats.org/markup-compatibility/2006" xmlns:o="urn:schemas-microsoft-com:office:office" xmlns:r="http://schemas.openxmlformats.org/officeDocument/2006/relationships" xmlns:m="http://schemas.openxmlformats.org/officeDocument/2006/math" xmlns:v="urn:schemas-microsoft-com:vml" xmlns:wp14="http://schemas.microsoft.com/office/word/2010/wordprocessingDrawing" xmlns:wp="http://schemas.openxmlformats.org/drawingml/2006/wordprocessingDrawing" xmlns:w10="urn:schemas-microsoft-com:office:word" xmlns:w="http://schemas.openxmlformats.org/wordprocessingml/2006/main" xmlns:w14="http://schemas.microsoft.com/office/word/2010/wordml" xmlns:w15="http://schemas.microsoft.com/office/word/2012/wordml" xmlns:w16se="http://schemas.microsoft.com/office/word/2015/wordml/symex" xmlns:wpg="http://schemas.microsoft.com/office/word/2010/wordprocessingGroup" xmlns:wpi="http://schemas.microsoft.com/office/word/2010/wordprocessingInk" xmlns:wne="http://schemas.microsoft.com/office/word/2006/wordml" xmlns:wps="http://schemas.microsoft.com/office/word/2010/wordprocessingShape" mc:Ignorable="w14 w15 w16se wp14">
-  <w:comment w:id="1" w:author="Milburn, Greg" w:date="2019-05-28T01:38:00Z" w:initials="MG">
-    <w:p>
-      <w:r>
-        <w:t xml:space="preserve">Do we want to talk about just completely submerging the slides in bouins using the coplin jars? </w:t>
-      </w:r>
-      <w:r>
+<w:comments xmlns:wpc="http://schemas.microsoft.com/office/word/2010/wordprocessingCanvas" xmlns:cx="http://schemas.microsoft.com/office/drawing/2014/chartex" xmlns:cx1="http://schemas.microsoft.com/office/drawing/2015/9/8/chartex" xmlns:cx2="http://schemas.microsoft.com/office/drawing/2015/10/21/chartex" xmlns:cx3="http://schemas.microsoft.com/office/drawing/2016/5/9/chartex" xmlns:cx4="http://schemas.microsoft.com/office/drawing/2016/5/10/chartex" xmlns:cx5="http://schemas.microsoft.com/office/drawing/2016/5/11/chartex" xmlns:cx6="http://schemas.microsoft.com/office/drawing/2016/5/12/chartex" xmlns:cx7="http://schemas.microsoft.com/office/drawing/2016/5/13/chartex" xmlns:cx8="http://schemas.microsoft.com/office/drawing/2016/5/14/chartex" xmlns:mc="http://schemas.openxmlformats.org/markup-compatibility/2006" xmlns:aink="http://schemas.microsoft.com/office/drawing/2016/ink" xmlns:am3d="http://schemas.microsoft.com/office/drawing/2017/model3d" xmlns:o="urn:schemas-microsoft-com:office:office" xmlns:r="http://schemas.openxmlformats.org/officeDocument/2006/relationships" xmlns:m="http://schemas.openxmlformats.org/officeDocument/2006/math" xmlns:v="urn:schemas-microsoft-com:vml" xmlns:wp14="http://schemas.microsoft.com/office/word/2010/wordprocessingDrawing" xmlns:wp="http://schemas.openxmlformats.org/drawingml/2006/wordprocessingDrawing" xmlns:w10="urn:schemas-microsoft-com:office:word" xmlns:w="http://schemas.openxmlformats.org/wordprocessingml/2006/main" xmlns:w14="http://schemas.microsoft.com/office/word/2010/wordml" xmlns:w15="http://schemas.microsoft.com/office/word/2012/wordml" xmlns:w16cid="http://schemas.microsoft.com/office/word/2016/wordml/cid" xmlns:w16se="http://schemas.microsoft.com/office/word/2015/wordml/symex" xmlns:wpg="http://schemas.microsoft.com/office/word/2010/wordprocessingGroup" xmlns:wpi="http://schemas.microsoft.com/office/word/2010/wordprocessingInk" xmlns:wne="http://schemas.microsoft.com/office/word/2006/wordml" xmlns:wps="http://schemas.microsoft.com/office/word/2010/wordprocessingShape" mc:Ignorable="w14 w15 w16se w16cid wp14">
+  <w:comment w:id="1" w:author="Milburn, Gregory N." w:date="2023-06-22T16:58:00Z" w:initials="MN">
+    <w:p>
+      <w:pPr>
+        <w:pStyle w:val="CommentText"/>
+      </w:pPr>
+      <w:r>
+        <w:t>What did we decide was best when doing the Masson Trichrome or Congo Red? Was the air drying or back on ice best</w:t>
+      </w:r>
+      <w:r>
+        <w:rPr>
+          <w:rStyle w:val="CommentReference"/>
+        </w:rPr>
         <w:annotationRef/>
       </w:r>
     </w:p>
-    <w:p/>
-    <w:p>
-      <w:r>
-        <w:t>That eliminated the issue with drying bouins. Didn't we adjust the protocol to include the coplin jars to eliminate that issue?</w:t>
+  </w:comment>
+  <w:comment w:id="2" w:author="Yackzan, Andrew T." w:date="2023-06-23T08:37:00Z" w:initials="YAT">
+    <w:p>
+      <w:pPr>
+        <w:pStyle w:val="CommentText"/>
+      </w:pPr>
+      <w:r>
+        <w:rPr>
+          <w:rStyle w:val="CommentReference"/>
+        </w:rPr>
+        <w:annotationRef/>
+      </w:r>
+      <w:r>
+        <w:t>30 mins equilibrating at room temp</w:t>
+      </w:r>
+    </w:p>
+  </w:comment>
+  <w:comment w:id="3" w:author="Milburn, Gregory N." w:date="2023-06-22T17:07:00Z" w:initials="MN">
+    <w:p>
+      <w:pPr>
+        <w:pStyle w:val="CommentText"/>
+      </w:pPr>
+      <w:r>
+        <w:t xml:space="preserve">Do we want to talk about just completely submerging the slides in </w:t>
+      </w:r>
+      <w:proofErr w:type="spellStart"/>
+      <w:r>
+        <w:t>bouins</w:t>
+      </w:r>
+      <w:proofErr w:type="spellEnd"/>
+      <w:r>
+        <w:t xml:space="preserve"> using the coplin jars? </w:t>
+      </w:r>
+      <w:r>
+        <w:rPr>
+          <w:rStyle w:val="CommentReference"/>
+        </w:rPr>
+        <w:annotationRef/>
+      </w:r>
+    </w:p>
+    <w:p>
+      <w:pPr>
+        <w:pStyle w:val="CommentText"/>
+      </w:pPr>
+    </w:p>
+    <w:p>
+      <w:pPr>
+        <w:pStyle w:val="CommentText"/>
+      </w:pPr>
+      <w:r>
+        <w:t xml:space="preserve">That eliminated the issue with drying </w:t>
+      </w:r>
+      <w:proofErr w:type="spellStart"/>
+      <w:r>
+        <w:t>bouins</w:t>
+      </w:r>
+      <w:proofErr w:type="spellEnd"/>
+      <w:r>
+        <w:t>. Didn't we adjust the protocol to include the coplin jars to eliminate that issue?</w:t>
+      </w:r>
+    </w:p>
+  </w:comment>
+  <w:comment w:id="6" w:author="Yackzan, Andrew T." w:date="2023-06-23T09:15:00Z" w:initials="YAT">
+    <w:p>
+      <w:pPr>
+        <w:pStyle w:val="CommentText"/>
+      </w:pPr>
+      <w:r>
+        <w:rPr>
+          <w:rStyle w:val="CommentReference"/>
+        </w:rPr>
+        <w:annotationRef/>
+      </w:r>
+      <w:r>
+        <w:t>From RO water sink</w:t>
+      </w:r>
+    </w:p>
+  </w:comment>
+  <w:comment w:id="4" w:author="Milburn, Gregory N." w:date="2023-06-22T17:09:00Z" w:initials="MN">
+    <w:p>
+      <w:pPr>
+        <w:pStyle w:val="CommentText"/>
+      </w:pPr>
+      <w:r>
+        <w:t>We can use the fancy pumps or whatever worked best for the other staining we have done</w:t>
+      </w:r>
+      <w:r>
+        <w:rPr>
+          <w:rStyle w:val="CommentReference"/>
+        </w:rPr>
+        <w:annotationRef/>
+      </w:r>
+    </w:p>
+  </w:comment>
+  <w:comment w:id="5" w:author="Yackzan, Andrew T." w:date="2023-06-23T08:46:00Z" w:initials="YAT">
+    <w:p>
+      <w:pPr>
+        <w:pStyle w:val="CommentText"/>
+      </w:pPr>
+      <w:r>
+        <w:rPr>
+          <w:rStyle w:val="CommentReference"/>
+        </w:rPr>
+        <w:annotationRef/>
+      </w:r>
+      <w:r>
+        <w:t>Maybe the RO sink now??</w:t>
+      </w:r>
+    </w:p>
+  </w:comment>
+  <w:comment w:id="7" w:author="Milburn, Gregory N." w:date="2023-06-22T17:11:00Z" w:initials="MN">
+    <w:p>
+      <w:pPr>
+        <w:pStyle w:val="CommentText"/>
+      </w:pPr>
+      <w:r>
+        <w:t>We can do this or try with the pap-pen border which seemed to work well with the Masson Trichrome</w:t>
+      </w:r>
+      <w:r>
+        <w:rPr>
+          <w:rStyle w:val="CommentReference"/>
+        </w:rPr>
+        <w:annotationRef/>
+      </w:r>
+    </w:p>
+  </w:comment>
+  <w:comment w:id="8" w:author="Yackzan, Andrew T." w:date="2023-06-23T08:47:00Z" w:initials="YAT">
+    <w:p>
+      <w:pPr>
+        <w:pStyle w:val="CommentText"/>
+      </w:pPr>
+      <w:r>
+        <w:rPr>
+          <w:rStyle w:val="CommentReference"/>
+        </w:rPr>
+        <w:annotationRef/>
+      </w:r>
+      <w:r>
+        <w:t>Down to compare both as the first IV we test</w:t>
+      </w:r>
+    </w:p>
+  </w:comment>
+  <w:comment w:id="9" w:author="Milburn, Gregory N." w:date="2023-06-22T17:12:00Z" w:initials="MN">
+    <w:p>
+      <w:pPr>
+        <w:pStyle w:val="CommentText"/>
+      </w:pPr>
+      <w:r>
+        <w:t>We can make this better by adding times (30secs) rather than "dips"</w:t>
+      </w:r>
+      <w:r>
+        <w:rPr>
+          <w:rStyle w:val="CommentReference"/>
+        </w:rPr>
+        <w:annotationRef/>
+      </w:r>
+    </w:p>
+  </w:comment>
+  <w:comment w:id="10" w:author="Yackzan, Andrew T." w:date="2023-06-23T08:47:00Z" w:initials="YAT">
+    <w:p>
+      <w:pPr>
+        <w:pStyle w:val="CommentText"/>
+      </w:pPr>
+      <w:r>
+        <w:rPr>
+          <w:rStyle w:val="CommentReference"/>
+        </w:rPr>
+        <w:annotationRef/>
+      </w:r>
+      <w:r>
+        <w:t>I like</w:t>
       </w:r>
     </w:p>
   </w:comment>
@@ -1384,19 +2035,47 @@
 </file>
 
 <file path=word/commentsExtended.xml><?xml version="1.0" encoding="utf-8"?>
-<w15:commentsEx xmlns:wpc="http://schemas.microsoft.com/office/word/2010/wordprocessingCanvas" xmlns:cx="http://schemas.microsoft.com/office/drawing/2014/chartex" xmlns:mc="http://schemas.openxmlformats.org/markup-compatibility/2006" xmlns:o="urn:schemas-microsoft-com:office:office" xmlns:r="http://schemas.openxmlformats.org/officeDocument/2006/relationships" xmlns:m="http://schemas.openxmlformats.org/officeDocument/2006/math" xmlns:v="urn:schemas-microsoft-com:vml" xmlns:wp14="http://schemas.microsoft.com/office/word/2010/wordprocessingDrawing" xmlns:wp="http://schemas.openxmlformats.org/drawingml/2006/wordprocessingDrawing" xmlns:w10="urn:schemas-microsoft-com:office:word" xmlns:w="http://schemas.openxmlformats.org/wordprocessingml/2006/main" xmlns:w14="http://schemas.microsoft.com/office/word/2010/wordml" xmlns:w15="http://schemas.microsoft.com/office/word/2012/wordml" xmlns:w16se="http://schemas.microsoft.com/office/word/2015/wordml/symex" xmlns:wpg="http://schemas.microsoft.com/office/word/2010/wordprocessingGroup" xmlns:wpi="http://schemas.microsoft.com/office/word/2010/wordprocessingInk" xmlns:wne="http://schemas.microsoft.com/office/word/2006/wordml" xmlns:wps="http://schemas.microsoft.com/office/word/2010/wordprocessingShape" mc:Ignorable="w14 w15 w16se wp14">
-  <w15:commentEx w15:paraId="77DDB7C3" w15:done="0"/>
+<w15:commentsEx xmlns:wpc="http://schemas.microsoft.com/office/word/2010/wordprocessingCanvas" xmlns:cx="http://schemas.microsoft.com/office/drawing/2014/chartex" xmlns:cx1="http://schemas.microsoft.com/office/drawing/2015/9/8/chartex" xmlns:cx2="http://schemas.microsoft.com/office/drawing/2015/10/21/chartex" xmlns:cx3="http://schemas.microsoft.com/office/drawing/2016/5/9/chartex" xmlns:cx4="http://schemas.microsoft.com/office/drawing/2016/5/10/chartex" xmlns:cx5="http://schemas.microsoft.com/office/drawing/2016/5/11/chartex" xmlns:cx6="http://schemas.microsoft.com/office/drawing/2016/5/12/chartex" xmlns:cx7="http://schemas.microsoft.com/office/drawing/2016/5/13/chartex" xmlns:cx8="http://schemas.microsoft.com/office/drawing/2016/5/14/chartex" xmlns:mc="http://schemas.openxmlformats.org/markup-compatibility/2006" xmlns:aink="http://schemas.microsoft.com/office/drawing/2016/ink" xmlns:am3d="http://schemas.microsoft.com/office/drawing/2017/model3d" xmlns:o="urn:schemas-microsoft-com:office:office" xmlns:r="http://schemas.openxmlformats.org/officeDocument/2006/relationships" xmlns:m="http://schemas.openxmlformats.org/officeDocument/2006/math" xmlns:v="urn:schemas-microsoft-com:vml" xmlns:wp14="http://schemas.microsoft.com/office/word/2010/wordprocessingDrawing" xmlns:wp="http://schemas.openxmlformats.org/drawingml/2006/wordprocessingDrawing" xmlns:w10="urn:schemas-microsoft-com:office:word" xmlns:w="http://schemas.openxmlformats.org/wordprocessingml/2006/main" xmlns:w14="http://schemas.microsoft.com/office/word/2010/wordml" xmlns:w15="http://schemas.microsoft.com/office/word/2012/wordml" xmlns:w16cid="http://schemas.microsoft.com/office/word/2016/wordml/cid" xmlns:w16se="http://schemas.microsoft.com/office/word/2015/wordml/symex" xmlns:wpg="http://schemas.microsoft.com/office/word/2010/wordprocessingGroup" xmlns:wpi="http://schemas.microsoft.com/office/word/2010/wordprocessingInk" xmlns:wne="http://schemas.microsoft.com/office/word/2006/wordml" xmlns:wps="http://schemas.microsoft.com/office/word/2010/wordprocessingShape" mc:Ignorable="w14 w15 w16se w16cid wp14">
+  <w15:commentEx w15:paraId="510550DD" w15:done="0"/>
+  <w15:commentEx w15:paraId="046FA7BD" w15:paraIdParent="510550DD" w15:done="0"/>
+  <w15:commentEx w15:paraId="7A4ED903" w15:done="0"/>
+  <w15:commentEx w15:paraId="15F152E8" w15:done="0"/>
+  <w15:commentEx w15:paraId="5D54DEFA" w15:done="0"/>
+  <w15:commentEx w15:paraId="123D3040" w15:paraIdParent="5D54DEFA" w15:done="0"/>
+  <w15:commentEx w15:paraId="311EDC7E" w15:done="0"/>
+  <w15:commentEx w15:paraId="2DCE9196" w15:paraIdParent="311EDC7E" w15:done="0"/>
+  <w15:commentEx w15:paraId="3EB4CA2A" w15:done="0"/>
+  <w15:commentEx w15:paraId="1D377753" w15:paraIdParent="3EB4CA2A" w15:done="0"/>
 </w15:commentsEx>
 </file>
 
+<file path=word/commentsExtensible.xml><?xml version="1.0" encoding="utf-8"?>
+<w16cex:commentsExtensible xmlns:w16="http://schemas.microsoft.com/office/word/2018/wordml" xmlns:w16cex="http://schemas.microsoft.com/office/word/2018/wordml/cex" xmlns:mc="http://schemas.openxmlformats.org/markup-compatibility/2006" mc:Ignorable="w16 w16cex">
+  <w16cex:commentExtensible w16cex:durableId="0DA3750E" w16cex:dateUtc="2023-06-22T20:58:43.969Z"/>
+  <w16cex:commentExtensible w16cex:durableId="0FE78E8F" w16cex:dateUtc="2023-06-22T21:07:08.567Z"/>
+  <w16cex:commentExtensible w16cex:durableId="7EDD29AE" w16cex:dateUtc="2023-06-22T21:09:09.657Z"/>
+  <w16cex:commentExtensible w16cex:durableId="2577295F" w16cex:dateUtc="2023-06-22T21:11:28.34Z"/>
+  <w16cex:commentExtensible w16cex:durableId="56A3A354" w16cex:dateUtc="2023-06-22T21:12:40.03Z"/>
+</w16cex:commentsExtensible>
+</file>
+
 <file path=word/commentsIds.xml><?xml version="1.0" encoding="utf-8"?>
-<w16cid:commentsIds xmlns:mc="http://schemas.openxmlformats.org/markup-compatibility/2006" xmlns:w16cid="http://schemas.microsoft.com/office/word/2016/wordml/cid" mc:Ignorable="w16cid">
-  <w16cid:commentId w16cid:paraId="77DDB7C3" w16cid:durableId="6C0FB3E9"/>
+<w16cid:commentsIds xmlns:wpc="http://schemas.microsoft.com/office/word/2010/wordprocessingCanvas" xmlns:cx="http://schemas.microsoft.com/office/drawing/2014/chartex" xmlns:cx1="http://schemas.microsoft.com/office/drawing/2015/9/8/chartex" xmlns:cx2="http://schemas.microsoft.com/office/drawing/2015/10/21/chartex" xmlns:cx3="http://schemas.microsoft.com/office/drawing/2016/5/9/chartex" xmlns:cx4="http://schemas.microsoft.com/office/drawing/2016/5/10/chartex" xmlns:cx5="http://schemas.microsoft.com/office/drawing/2016/5/11/chartex" xmlns:cx6="http://schemas.microsoft.com/office/drawing/2016/5/12/chartex" xmlns:cx7="http://schemas.microsoft.com/office/drawing/2016/5/13/chartex" xmlns:cx8="http://schemas.microsoft.com/office/drawing/2016/5/14/chartex" xmlns:mc="http://schemas.openxmlformats.org/markup-compatibility/2006" xmlns:aink="http://schemas.microsoft.com/office/drawing/2016/ink" xmlns:am3d="http://schemas.microsoft.com/office/drawing/2017/model3d" xmlns:o="urn:schemas-microsoft-com:office:office" xmlns:r="http://schemas.openxmlformats.org/officeDocument/2006/relationships" xmlns:m="http://schemas.openxmlformats.org/officeDocument/2006/math" xmlns:v="urn:schemas-microsoft-com:vml" xmlns:wp14="http://schemas.microsoft.com/office/word/2010/wordprocessingDrawing" xmlns:wp="http://schemas.openxmlformats.org/drawingml/2006/wordprocessingDrawing" xmlns:w10="urn:schemas-microsoft-com:office:word" xmlns:w="http://schemas.openxmlformats.org/wordprocessingml/2006/main" xmlns:w14="http://schemas.microsoft.com/office/word/2010/wordml" xmlns:w15="http://schemas.microsoft.com/office/word/2012/wordml" xmlns:w16cid="http://schemas.microsoft.com/office/word/2016/wordml/cid" xmlns:w16se="http://schemas.microsoft.com/office/word/2015/wordml/symex" xmlns:wpg="http://schemas.microsoft.com/office/word/2010/wordprocessingGroup" xmlns:wpi="http://schemas.microsoft.com/office/word/2010/wordprocessingInk" xmlns:wne="http://schemas.microsoft.com/office/word/2006/wordml" xmlns:wps="http://schemas.microsoft.com/office/word/2010/wordprocessingShape" mc:Ignorable="w14 w15 w16se w16cid wp14">
+  <w16cid:commentId w16cid:paraId="510550DD" w16cid:durableId="0DA3750E"/>
+  <w16cid:commentId w16cid:paraId="046FA7BD" w16cid:durableId="283FD840"/>
+  <w16cid:commentId w16cid:paraId="7A4ED903" w16cid:durableId="0FE78E8F"/>
+  <w16cid:commentId w16cid:paraId="15F152E8" w16cid:durableId="283FE117"/>
+  <w16cid:commentId w16cid:paraId="5D54DEFA" w16cid:durableId="7EDD29AE"/>
+  <w16cid:commentId w16cid:paraId="123D3040" w16cid:durableId="283FDA66"/>
+  <w16cid:commentId w16cid:paraId="311EDC7E" w16cid:durableId="2577295F"/>
+  <w16cid:commentId w16cid:paraId="2DCE9196" w16cid:durableId="283FDA88"/>
+  <w16cid:commentId w16cid:paraId="3EB4CA2A" w16cid:durableId="56A3A354"/>
+  <w16cid:commentId w16cid:paraId="1D377753" w16cid:durableId="283FDA9D"/>
 </w16cid:commentsIds>
 </file>
 
 <file path=word/endnotes.xml><?xml version="1.0" encoding="utf-8"?>
-<w:endnotes xmlns:wpc="http://schemas.microsoft.com/office/word/2010/wordprocessingCanvas" xmlns:cx="http://schemas.microsoft.com/office/drawing/2014/chartex" xmlns:mc="http://schemas.openxmlformats.org/markup-compatibility/2006" xmlns:o="urn:schemas-microsoft-com:office:office" xmlns:r="http://schemas.openxmlformats.org/officeDocument/2006/relationships" xmlns:m="http://schemas.openxmlformats.org/officeDocument/2006/math" xmlns:v="urn:schemas-microsoft-com:vml" xmlns:wp14="http://schemas.microsoft.com/office/word/2010/wordprocessingDrawing" xmlns:wp="http://schemas.openxmlformats.org/drawingml/2006/wordprocessingDrawing" xmlns:w10="urn:schemas-microsoft-com:office:word" xmlns:w="http://schemas.openxmlformats.org/wordprocessingml/2006/main" xmlns:w14="http://schemas.microsoft.com/office/word/2010/wordml" xmlns:w15="http://schemas.microsoft.com/office/word/2012/wordml" xmlns:w16se="http://schemas.microsoft.com/office/word/2015/wordml/symex" xmlns:wpg="http://schemas.microsoft.com/office/word/2010/wordprocessingGroup" xmlns:wpi="http://schemas.microsoft.com/office/word/2010/wordprocessingInk" xmlns:wne="http://schemas.microsoft.com/office/word/2006/wordml" xmlns:wps="http://schemas.microsoft.com/office/word/2010/wordprocessingShape" mc:Ignorable="w14 w15 w16se wp14">
+<w:endnotes xmlns:wpc="http://schemas.microsoft.com/office/word/2010/wordprocessingCanvas" xmlns:cx="http://schemas.microsoft.com/office/drawing/2014/chartex" xmlns:cx1="http://schemas.microsoft.com/office/drawing/2015/9/8/chartex" xmlns:cx2="http://schemas.microsoft.com/office/drawing/2015/10/21/chartex" xmlns:cx3="http://schemas.microsoft.com/office/drawing/2016/5/9/chartex" xmlns:cx4="http://schemas.microsoft.com/office/drawing/2016/5/10/chartex" xmlns:cx5="http://schemas.microsoft.com/office/drawing/2016/5/11/chartex" xmlns:cx6="http://schemas.microsoft.com/office/drawing/2016/5/12/chartex" xmlns:cx7="http://schemas.microsoft.com/office/drawing/2016/5/13/chartex" xmlns:cx8="http://schemas.microsoft.com/office/drawing/2016/5/14/chartex" xmlns:mc="http://schemas.openxmlformats.org/markup-compatibility/2006" xmlns:aink="http://schemas.microsoft.com/office/drawing/2016/ink" xmlns:am3d="http://schemas.microsoft.com/office/drawing/2017/model3d" xmlns:o="urn:schemas-microsoft-com:office:office" xmlns:r="http://schemas.openxmlformats.org/officeDocument/2006/relationships" xmlns:m="http://schemas.openxmlformats.org/officeDocument/2006/math" xmlns:v="urn:schemas-microsoft-com:vml" xmlns:wp14="http://schemas.microsoft.com/office/word/2010/wordprocessingDrawing" xmlns:wp="http://schemas.openxmlformats.org/drawingml/2006/wordprocessingDrawing" xmlns:w10="urn:schemas-microsoft-com:office:word" xmlns:w="http://schemas.openxmlformats.org/wordprocessingml/2006/main" xmlns:w14="http://schemas.microsoft.com/office/word/2010/wordml" xmlns:w15="http://schemas.microsoft.com/office/word/2012/wordml" xmlns:w16cid="http://schemas.microsoft.com/office/word/2016/wordml/cid" xmlns:w16se="http://schemas.microsoft.com/office/word/2015/wordml/symex" xmlns:wpg="http://schemas.microsoft.com/office/word/2010/wordprocessingGroup" xmlns:wpi="http://schemas.microsoft.com/office/word/2010/wordprocessingInk" xmlns:wne="http://schemas.microsoft.com/office/word/2006/wordml" xmlns:wps="http://schemas.microsoft.com/office/word/2010/wordprocessingShape" mc:Ignorable="w14 w15 w16se w16cid wp14">
   <w:endnote w:type="separator" w:id="-1">
     <w:p>
       <w:pPr>
@@ -1421,7 +2100,7 @@
 </file>
 
 <file path=word/footer1.xml><?xml version="1.0" encoding="utf-8"?>
-<w:ftr xmlns:wpc="http://schemas.microsoft.com/office/word/2010/wordprocessingCanvas" xmlns:cx="http://schemas.microsoft.com/office/drawing/2014/chartex" xmlns:mc="http://schemas.openxmlformats.org/markup-compatibility/2006" xmlns:o="urn:schemas-microsoft-com:office:office" xmlns:r="http://schemas.openxmlformats.org/officeDocument/2006/relationships" xmlns:m="http://schemas.openxmlformats.org/officeDocument/2006/math" xmlns:v="urn:schemas-microsoft-com:vml" xmlns:wp14="http://schemas.microsoft.com/office/word/2010/wordprocessingDrawing" xmlns:wp="http://schemas.openxmlformats.org/drawingml/2006/wordprocessingDrawing" xmlns:w10="urn:schemas-microsoft-com:office:word" xmlns:w="http://schemas.openxmlformats.org/wordprocessingml/2006/main" xmlns:w14="http://schemas.microsoft.com/office/word/2010/wordml" xmlns:w15="http://schemas.microsoft.com/office/word/2012/wordml" xmlns:w16se="http://schemas.microsoft.com/office/word/2015/wordml/symex" xmlns:wpg="http://schemas.microsoft.com/office/word/2010/wordprocessingGroup" xmlns:wpi="http://schemas.microsoft.com/office/word/2010/wordprocessingInk" xmlns:wne="http://schemas.microsoft.com/office/word/2006/wordml" xmlns:wps="http://schemas.microsoft.com/office/word/2010/wordprocessingShape" mc:Ignorable="w14 w15 w16se wp14">
+<w:ftr xmlns:wpc="http://schemas.microsoft.com/office/word/2010/wordprocessingCanvas" xmlns:cx="http://schemas.microsoft.com/office/drawing/2014/chartex" xmlns:cx1="http://schemas.microsoft.com/office/drawing/2015/9/8/chartex" xmlns:cx2="http://schemas.microsoft.com/office/drawing/2015/10/21/chartex" xmlns:cx3="http://schemas.microsoft.com/office/drawing/2016/5/9/chartex" xmlns:cx4="http://schemas.microsoft.com/office/drawing/2016/5/10/chartex" xmlns:cx5="http://schemas.microsoft.com/office/drawing/2016/5/11/chartex" xmlns:cx6="http://schemas.microsoft.com/office/drawing/2016/5/12/chartex" xmlns:cx7="http://schemas.microsoft.com/office/drawing/2016/5/13/chartex" xmlns:cx8="http://schemas.microsoft.com/office/drawing/2016/5/14/chartex" xmlns:mc="http://schemas.openxmlformats.org/markup-compatibility/2006" xmlns:aink="http://schemas.microsoft.com/office/drawing/2016/ink" xmlns:am3d="http://schemas.microsoft.com/office/drawing/2017/model3d" xmlns:o="urn:schemas-microsoft-com:office:office" xmlns:r="http://schemas.openxmlformats.org/officeDocument/2006/relationships" xmlns:m="http://schemas.openxmlformats.org/officeDocument/2006/math" xmlns:v="urn:schemas-microsoft-com:vml" xmlns:wp14="http://schemas.microsoft.com/office/word/2010/wordprocessingDrawing" xmlns:wp="http://schemas.openxmlformats.org/drawingml/2006/wordprocessingDrawing" xmlns:w10="urn:schemas-microsoft-com:office:word" xmlns:w="http://schemas.openxmlformats.org/wordprocessingml/2006/main" xmlns:w14="http://schemas.microsoft.com/office/word/2010/wordml" xmlns:w15="http://schemas.microsoft.com/office/word/2012/wordml" xmlns:w16cid="http://schemas.microsoft.com/office/word/2016/wordml/cid" xmlns:w16se="http://schemas.microsoft.com/office/word/2015/wordml/symex" xmlns:wpg="http://schemas.microsoft.com/office/word/2010/wordprocessingGroup" xmlns:wpi="http://schemas.microsoft.com/office/word/2010/wordprocessingInk" xmlns:wne="http://schemas.microsoft.com/office/word/2006/wordml" xmlns:wps="http://schemas.microsoft.com/office/word/2010/wordprocessingShape" mc:Ignorable="w14 w15 w16se w16cid wp14">
   <w:sdt>
     <w:sdtPr>
       <w:id w:val="-180971429"/>
@@ -1430,6 +2109,7 @@
         <w:docPartUnique/>
       </w:docPartObj>
     </w:sdtPr>
+    <w:sdtEndPr/>
     <w:sdtContent>
       <w:sdt>
         <w:sdtPr>
@@ -1439,6 +2119,7 @@
             <w:docPartUnique/>
           </w:docPartObj>
         </w:sdtPr>
+        <w:sdtEndPr/>
         <w:sdtContent>
           <w:p>
             <w:pPr>
@@ -1549,125 +2230,67 @@
 </file>
 
 <file path=word/footer2.xml><?xml version="1.0" encoding="utf-8"?>
-<w:ftr xmlns:wpc="http://schemas.microsoft.com/office/word/2010/wordprocessingCanvas" xmlns:cx="http://schemas.microsoft.com/office/drawing/2014/chartex" xmlns:mc="http://schemas.openxmlformats.org/markup-compatibility/2006" xmlns:o="urn:schemas-microsoft-com:office:office" xmlns:r="http://schemas.openxmlformats.org/officeDocument/2006/relationships" xmlns:m="http://schemas.openxmlformats.org/officeDocument/2006/math" xmlns:v="urn:schemas-microsoft-com:vml" xmlns:wp14="http://schemas.microsoft.com/office/word/2010/wordprocessingDrawing" xmlns:wp="http://schemas.openxmlformats.org/drawingml/2006/wordprocessingDrawing" xmlns:w10="urn:schemas-microsoft-com:office:word" xmlns:w="http://schemas.openxmlformats.org/wordprocessingml/2006/main" xmlns:w14="http://schemas.microsoft.com/office/word/2010/wordml" xmlns:w15="http://schemas.microsoft.com/office/word/2012/wordml" xmlns:w16se="http://schemas.microsoft.com/office/word/2015/wordml/symex" xmlns:wpg="http://schemas.microsoft.com/office/word/2010/wordprocessingGroup" xmlns:wpi="http://schemas.microsoft.com/office/word/2010/wordprocessingInk" xmlns:wne="http://schemas.microsoft.com/office/word/2006/wordml" xmlns:wps="http://schemas.microsoft.com/office/word/2010/wordprocessingShape" mc:Ignorable="w14 w15 w16se wp14">
-  <w:sdt>
-    <w:sdtPr>
-      <w:id w:val="1895392177"/>
-      <w:docPartObj>
-        <w:docPartGallery w:val="Page Numbers (Bottom of Page)"/>
-        <w:docPartUnique/>
-      </w:docPartObj>
-    </w:sdtPr>
-    <w:sdtContent>
-      <w:sdt>
-        <w:sdtPr>
-          <w:id w:val="1728636285"/>
-          <w:docPartObj>
-            <w:docPartGallery w:val="Page Numbers (Top of Page)"/>
-            <w:docPartUnique/>
-          </w:docPartObj>
-        </w:sdtPr>
-        <w:sdtContent>
-          <w:p>
-            <w:pPr>
-              <w:pStyle w:val="Footer"/>
-              <w:jc w:val="center"/>
-            </w:pPr>
-            <w:r>
-              <w:t xml:space="preserve">Page </w:t>
-            </w:r>
-            <w:r>
-              <w:rPr>
-                <w:b/>
-                <w:bCs/>
-                <w:sz w:val="24"/>
-                <w:szCs w:val="24"/>
-              </w:rPr>
-              <w:fldChar w:fldCharType="begin"/>
-            </w:r>
-            <w:r>
-              <w:rPr>
-                <w:b/>
-                <w:bCs/>
-              </w:rPr>
-              <w:instrText xml:space="preserve"> PAGE </w:instrText>
-            </w:r>
-            <w:r>
-              <w:rPr>
-                <w:b/>
-                <w:bCs/>
-                <w:sz w:val="24"/>
-                <w:szCs w:val="24"/>
-              </w:rPr>
-              <w:fldChar w:fldCharType="separate"/>
-            </w:r>
-            <w:r>
-              <w:rPr>
-                <w:b/>
-                <w:bCs/>
-                <w:noProof/>
-              </w:rPr>
-              <w:t>1</w:t>
-            </w:r>
-            <w:r>
-              <w:rPr>
-                <w:b/>
-                <w:bCs/>
-                <w:sz w:val="24"/>
-                <w:szCs w:val="24"/>
-              </w:rPr>
-              <w:fldChar w:fldCharType="end"/>
-            </w:r>
-            <w:r>
-              <w:t xml:space="preserve"> of </w:t>
-            </w:r>
-            <w:r>
-              <w:rPr>
-                <w:b/>
-                <w:bCs/>
-                <w:sz w:val="24"/>
-                <w:szCs w:val="24"/>
-              </w:rPr>
-              <w:fldChar w:fldCharType="begin"/>
-            </w:r>
-            <w:r>
-              <w:rPr>
-                <w:b/>
-                <w:bCs/>
-              </w:rPr>
-              <w:instrText xml:space="preserve"> NUMPAGES  </w:instrText>
-            </w:r>
-            <w:r>
-              <w:rPr>
-                <w:b/>
-                <w:bCs/>
-                <w:sz w:val="24"/>
-                <w:szCs w:val="24"/>
-              </w:rPr>
-              <w:fldChar w:fldCharType="separate"/>
-            </w:r>
-            <w:r>
-              <w:rPr>
-                <w:b/>
-                <w:bCs/>
-                <w:noProof/>
-              </w:rPr>
-              <w:t>4</w:t>
-            </w:r>
-            <w:r>
-              <w:rPr>
-                <w:b/>
-                <w:bCs/>
-                <w:sz w:val="24"/>
-                <w:szCs w:val="24"/>
-              </w:rPr>
-              <w:fldChar w:fldCharType="end"/>
-            </w:r>
-          </w:p>
-        </w:sdtContent>
-      </w:sdt>
-    </w:sdtContent>
-  </w:sdt>
+<w:ftr xmlns:wpc="http://schemas.microsoft.com/office/word/2010/wordprocessingCanvas" xmlns:cx="http://schemas.microsoft.com/office/drawing/2014/chartex" xmlns:cx1="http://schemas.microsoft.com/office/drawing/2015/9/8/chartex" xmlns:cx2="http://schemas.microsoft.com/office/drawing/2015/10/21/chartex" xmlns:cx3="http://schemas.microsoft.com/office/drawing/2016/5/9/chartex" xmlns:cx4="http://schemas.microsoft.com/office/drawing/2016/5/10/chartex" xmlns:cx5="http://schemas.microsoft.com/office/drawing/2016/5/11/chartex" xmlns:cx6="http://schemas.microsoft.com/office/drawing/2016/5/12/chartex" xmlns:cx7="http://schemas.microsoft.com/office/drawing/2016/5/13/chartex" xmlns:cx8="http://schemas.microsoft.com/office/drawing/2016/5/14/chartex" xmlns:mc="http://schemas.openxmlformats.org/markup-compatibility/2006" xmlns:aink="http://schemas.microsoft.com/office/drawing/2016/ink" xmlns:am3d="http://schemas.microsoft.com/office/drawing/2017/model3d" xmlns:o="urn:schemas-microsoft-com:office:office" xmlns:r="http://schemas.openxmlformats.org/officeDocument/2006/relationships" xmlns:m="http://schemas.openxmlformats.org/officeDocument/2006/math" xmlns:v="urn:schemas-microsoft-com:vml" xmlns:wp14="http://schemas.microsoft.com/office/word/2010/wordprocessingDrawing" xmlns:wp="http://schemas.openxmlformats.org/drawingml/2006/wordprocessingDrawing" xmlns:w10="urn:schemas-microsoft-com:office:word" xmlns:w="http://schemas.openxmlformats.org/wordprocessingml/2006/main" xmlns:w14="http://schemas.microsoft.com/office/word/2010/wordml" xmlns:w15="http://schemas.microsoft.com/office/word/2012/wordml" xmlns:w16cid="http://schemas.microsoft.com/office/word/2016/wordml/cid" xmlns:w16se="http://schemas.microsoft.com/office/word/2015/wordml/symex" xmlns:wpg="http://schemas.microsoft.com/office/word/2010/wordprocessingGroup" xmlns:wpi="http://schemas.microsoft.com/office/word/2010/wordprocessingInk" xmlns:wne="http://schemas.microsoft.com/office/word/2006/wordml" xmlns:wps="http://schemas.microsoft.com/office/word/2010/wordprocessingShape" mc:Ignorable="w14 w15 w16se w16cid wp14">
+  <w:p>
+    <w:pPr>
+      <w:pStyle w:val="Footer"/>
+      <w:jc w:val="center"/>
+    </w:pPr>
+    <w:r>
+      <w:t xml:space="preserve">Page </w:t>
+    </w:r>
+    <w:r>
+      <w:rPr>
+        <w:b/>
+        <w:bCs/>
+        <w:noProof/>
+      </w:rPr>
+      <w:t>1</w:t>
+    </w:r>
+    <w:r>
+      <w:t xml:space="preserve"> of </w:t>
+    </w:r>
+    <w:r>
+      <w:rPr>
+        <w:b/>
+        <w:bCs/>
+        <w:noProof/>
+      </w:rPr>
+      <w:fldChar w:fldCharType="begin"/>
+    </w:r>
+    <w:r>
+      <w:rPr>
+        <w:b/>
+        <w:bCs/>
+      </w:rPr>
+      <w:instrText xml:space="preserve"> NUMPAGES  </w:instrText>
+    </w:r>
+    <w:r>
+      <w:rPr>
+        <w:b/>
+        <w:bCs/>
+        <w:sz w:val="24"/>
+        <w:szCs w:val="24"/>
+      </w:rPr>
+      <w:fldChar w:fldCharType="separate"/>
+    </w:r>
+    <w:r>
+      <w:rPr>
+        <w:b/>
+        <w:bCs/>
+        <w:noProof/>
+      </w:rPr>
+      <w:t>4</w:t>
+    </w:r>
+    <w:r>
+      <w:rPr>
+        <w:b/>
+        <w:bCs/>
+        <w:noProof/>
+      </w:rPr>
+      <w:fldChar w:fldCharType="end"/>
+    </w:r>
+  </w:p>
   <w:p>
     <w:pPr>
       <w:pStyle w:val="Footer"/>
@@ -1677,7 +2300,7 @@
 </file>
 
 <file path=word/footnotes.xml><?xml version="1.0" encoding="utf-8"?>
-<w:footnotes xmlns:wpc="http://schemas.microsoft.com/office/word/2010/wordprocessingCanvas" xmlns:cx="http://schemas.microsoft.com/office/drawing/2014/chartex" xmlns:mc="http://schemas.openxmlformats.org/markup-compatibility/2006" xmlns:o="urn:schemas-microsoft-com:office:office" xmlns:r="http://schemas.openxmlformats.org/officeDocument/2006/relationships" xmlns:m="http://schemas.openxmlformats.org/officeDocument/2006/math" xmlns:v="urn:schemas-microsoft-com:vml" xmlns:wp14="http://schemas.microsoft.com/office/word/2010/wordprocessingDrawing" xmlns:wp="http://schemas.openxmlformats.org/drawingml/2006/wordprocessingDrawing" xmlns:w10="urn:schemas-microsoft-com:office:word" xmlns:w="http://schemas.openxmlformats.org/wordprocessingml/2006/main" xmlns:w14="http://schemas.microsoft.com/office/word/2010/wordml" xmlns:w15="http://schemas.microsoft.com/office/word/2012/wordml" xmlns:w16se="http://schemas.microsoft.com/office/word/2015/wordml/symex" xmlns:wpg="http://schemas.microsoft.com/office/word/2010/wordprocessingGroup" xmlns:wpi="http://schemas.microsoft.com/office/word/2010/wordprocessingInk" xmlns:wne="http://schemas.microsoft.com/office/word/2006/wordml" xmlns:wps="http://schemas.microsoft.com/office/word/2010/wordprocessingShape" mc:Ignorable="w14 w15 w16se wp14">
+<w:footnotes xmlns:wpc="http://schemas.microsoft.com/office/word/2010/wordprocessingCanvas" xmlns:cx="http://schemas.microsoft.com/office/drawing/2014/chartex" xmlns:cx1="http://schemas.microsoft.com/office/drawing/2015/9/8/chartex" xmlns:cx2="http://schemas.microsoft.com/office/drawing/2015/10/21/chartex" xmlns:cx3="http://schemas.microsoft.com/office/drawing/2016/5/9/chartex" xmlns:cx4="http://schemas.microsoft.com/office/drawing/2016/5/10/chartex" xmlns:cx5="http://schemas.microsoft.com/office/drawing/2016/5/11/chartex" xmlns:cx6="http://schemas.microsoft.com/office/drawing/2016/5/12/chartex" xmlns:cx7="http://schemas.microsoft.com/office/drawing/2016/5/13/chartex" xmlns:cx8="http://schemas.microsoft.com/office/drawing/2016/5/14/chartex" xmlns:mc="http://schemas.openxmlformats.org/markup-compatibility/2006" xmlns:aink="http://schemas.microsoft.com/office/drawing/2016/ink" xmlns:am3d="http://schemas.microsoft.com/office/drawing/2017/model3d" xmlns:o="urn:schemas-microsoft-com:office:office" xmlns:r="http://schemas.openxmlformats.org/officeDocument/2006/relationships" xmlns:m="http://schemas.openxmlformats.org/officeDocument/2006/math" xmlns:v="urn:schemas-microsoft-com:vml" xmlns:wp14="http://schemas.microsoft.com/office/word/2010/wordprocessingDrawing" xmlns:wp="http://schemas.openxmlformats.org/drawingml/2006/wordprocessingDrawing" xmlns:w10="urn:schemas-microsoft-com:office:word" xmlns:w="http://schemas.openxmlformats.org/wordprocessingml/2006/main" xmlns:w14="http://schemas.microsoft.com/office/word/2010/wordml" xmlns:w15="http://schemas.microsoft.com/office/word/2012/wordml" xmlns:w16cid="http://schemas.microsoft.com/office/word/2016/wordml/cid" xmlns:w16se="http://schemas.microsoft.com/office/word/2015/wordml/symex" xmlns:wpg="http://schemas.microsoft.com/office/word/2010/wordprocessingGroup" xmlns:wpi="http://schemas.microsoft.com/office/word/2010/wordprocessingInk" xmlns:wne="http://schemas.microsoft.com/office/word/2006/wordml" xmlns:wps="http://schemas.microsoft.com/office/word/2010/wordprocessingShape" mc:Ignorable="w14 w15 w16se w16cid wp14">
   <w:footnote w:type="separator" w:id="-1">
     <w:p>
       <w:pPr>
@@ -1702,7 +2325,68 @@
 </file>
 
 <file path=word/header1.xml><?xml version="1.0" encoding="utf-8"?>
-<w:hdr xmlns:wpc="http://schemas.microsoft.com/office/word/2010/wordprocessingCanvas" xmlns:cx="http://schemas.microsoft.com/office/drawing/2014/chartex" xmlns:mc="http://schemas.openxmlformats.org/markup-compatibility/2006" xmlns:o="urn:schemas-microsoft-com:office:office" xmlns:r="http://schemas.openxmlformats.org/officeDocument/2006/relationships" xmlns:m="http://schemas.openxmlformats.org/officeDocument/2006/math" xmlns:v="urn:schemas-microsoft-com:vml" xmlns:wp14="http://schemas.microsoft.com/office/word/2010/wordprocessingDrawing" xmlns:wp="http://schemas.openxmlformats.org/drawingml/2006/wordprocessingDrawing" xmlns:w10="urn:schemas-microsoft-com:office:word" xmlns:w="http://schemas.openxmlformats.org/wordprocessingml/2006/main" xmlns:w14="http://schemas.microsoft.com/office/word/2010/wordml" xmlns:w15="http://schemas.microsoft.com/office/word/2012/wordml" xmlns:w16se="http://schemas.microsoft.com/office/word/2015/wordml/symex" xmlns:wpg="http://schemas.microsoft.com/office/word/2010/wordprocessingGroup" xmlns:wpi="http://schemas.microsoft.com/office/word/2010/wordprocessingInk" xmlns:wne="http://schemas.microsoft.com/office/word/2006/wordml" xmlns:wps="http://schemas.microsoft.com/office/word/2010/wordprocessingShape" mc:Ignorable="w14 w15 w16se wp14">
+<w:hdr xmlns:wpc="http://schemas.microsoft.com/office/word/2010/wordprocessingCanvas" xmlns:cx="http://schemas.microsoft.com/office/drawing/2014/chartex" xmlns:cx1="http://schemas.microsoft.com/office/drawing/2015/9/8/chartex" xmlns:cx2="http://schemas.microsoft.com/office/drawing/2015/10/21/chartex" xmlns:cx3="http://schemas.microsoft.com/office/drawing/2016/5/9/chartex" xmlns:cx4="http://schemas.microsoft.com/office/drawing/2016/5/10/chartex" xmlns:cx5="http://schemas.microsoft.com/office/drawing/2016/5/11/chartex" xmlns:cx6="http://schemas.microsoft.com/office/drawing/2016/5/12/chartex" xmlns:cx7="http://schemas.microsoft.com/office/drawing/2016/5/13/chartex" xmlns:cx8="http://schemas.microsoft.com/office/drawing/2016/5/14/chartex" xmlns:mc="http://schemas.openxmlformats.org/markup-compatibility/2006" xmlns:aink="http://schemas.microsoft.com/office/drawing/2016/ink" xmlns:am3d="http://schemas.microsoft.com/office/drawing/2017/model3d" xmlns:o="urn:schemas-microsoft-com:office:office" xmlns:r="http://schemas.openxmlformats.org/officeDocument/2006/relationships" xmlns:m="http://schemas.openxmlformats.org/officeDocument/2006/math" xmlns:v="urn:schemas-microsoft-com:vml" xmlns:wp14="http://schemas.microsoft.com/office/word/2010/wordprocessingDrawing" xmlns:wp="http://schemas.openxmlformats.org/drawingml/2006/wordprocessingDrawing" xmlns:w10="urn:schemas-microsoft-com:office:word" xmlns:w="http://schemas.openxmlformats.org/wordprocessingml/2006/main" xmlns:w14="http://schemas.microsoft.com/office/word/2010/wordml" xmlns:w15="http://schemas.microsoft.com/office/word/2012/wordml" xmlns:w16cid="http://schemas.microsoft.com/office/word/2016/wordml/cid" xmlns:w16se="http://schemas.microsoft.com/office/word/2015/wordml/symex" xmlns:wpg="http://schemas.microsoft.com/office/word/2010/wordprocessingGroup" xmlns:wpi="http://schemas.microsoft.com/office/word/2010/wordprocessingInk" xmlns:wne="http://schemas.microsoft.com/office/word/2006/wordml" xmlns:wps="http://schemas.microsoft.com/office/word/2010/wordprocessingShape" mc:Ignorable="w14 w15 w16se w16cid wp14">
+  <w:tbl>
+    <w:tblPr>
+      <w:tblW w:w="0" w:type="auto"/>
+      <w:tblLayout w:type="fixed"/>
+      <w:tblLook w:val="06A0" w:firstRow="1" w:lastRow="0" w:firstColumn="1" w:lastColumn="0" w:noHBand="1" w:noVBand="1"/>
+    </w:tblPr>
+    <w:tblGrid>
+      <w:gridCol w:w="3120"/>
+      <w:gridCol w:w="3120"/>
+      <w:gridCol w:w="3120"/>
+    </w:tblGrid>
+    <w:tr>
+      <w:trPr>
+        <w:trHeight w:val="300"/>
+      </w:trPr>
+      <w:tc>
+        <w:tcPr>
+          <w:tcW w:w="3120" w:type="dxa"/>
+        </w:tcPr>
+        <w:p>
+          <w:pPr>
+            <w:pStyle w:val="Header"/>
+            <w:ind w:left="-115"/>
+          </w:pPr>
+        </w:p>
+      </w:tc>
+      <w:tc>
+        <w:tcPr>
+          <w:tcW w:w="3120" w:type="dxa"/>
+        </w:tcPr>
+        <w:p>
+          <w:pPr>
+            <w:pStyle w:val="Header"/>
+            <w:jc w:val="center"/>
+          </w:pPr>
+        </w:p>
+      </w:tc>
+      <w:tc>
+        <w:tcPr>
+          <w:tcW w:w="3120" w:type="dxa"/>
+        </w:tcPr>
+        <w:p>
+          <w:pPr>
+            <w:pStyle w:val="Header"/>
+            <w:ind w:right="-115"/>
+            <w:jc w:val="right"/>
+          </w:pPr>
+        </w:p>
+      </w:tc>
+    </w:tr>
+  </w:tbl>
+  <w:p>
+    <w:pPr>
+      <w:pStyle w:val="Header"/>
+    </w:pPr>
+  </w:p>
+</w:hdr>
+</file>
+
+<file path=word/header2.xml><?xml version="1.0" encoding="utf-8"?>
+<w:hdr xmlns:wpc="http://schemas.microsoft.com/office/word/2010/wordprocessingCanvas" xmlns:cx="http://schemas.microsoft.com/office/drawing/2014/chartex" xmlns:cx1="http://schemas.microsoft.com/office/drawing/2015/9/8/chartex" xmlns:cx2="http://schemas.microsoft.com/office/drawing/2015/10/21/chartex" xmlns:cx3="http://schemas.microsoft.com/office/drawing/2016/5/9/chartex" xmlns:cx4="http://schemas.microsoft.com/office/drawing/2016/5/10/chartex" xmlns:cx5="http://schemas.microsoft.com/office/drawing/2016/5/11/chartex" xmlns:cx6="http://schemas.microsoft.com/office/drawing/2016/5/12/chartex" xmlns:cx7="http://schemas.microsoft.com/office/drawing/2016/5/13/chartex" xmlns:cx8="http://schemas.microsoft.com/office/drawing/2016/5/14/chartex" xmlns:mc="http://schemas.openxmlformats.org/markup-compatibility/2006" xmlns:aink="http://schemas.microsoft.com/office/drawing/2016/ink" xmlns:am3d="http://schemas.microsoft.com/office/drawing/2017/model3d" xmlns:o="urn:schemas-microsoft-com:office:office" xmlns:r="http://schemas.openxmlformats.org/officeDocument/2006/relationships" xmlns:m="http://schemas.openxmlformats.org/officeDocument/2006/math" xmlns:v="urn:schemas-microsoft-com:vml" xmlns:wp14="http://schemas.microsoft.com/office/word/2010/wordprocessingDrawing" xmlns:wp="http://schemas.openxmlformats.org/drawingml/2006/wordprocessingDrawing" xmlns:w10="urn:schemas-microsoft-com:office:word" xmlns:w="http://schemas.openxmlformats.org/wordprocessingml/2006/main" xmlns:w14="http://schemas.microsoft.com/office/word/2010/wordml" xmlns:w15="http://schemas.microsoft.com/office/word/2012/wordml" xmlns:w16cid="http://schemas.microsoft.com/office/word/2016/wordml/cid" xmlns:w16se="http://schemas.microsoft.com/office/word/2015/wordml/symex" xmlns:wpg="http://schemas.microsoft.com/office/word/2010/wordprocessingGroup" xmlns:wpi="http://schemas.microsoft.com/office/word/2010/wordprocessingInk" xmlns:wne="http://schemas.microsoft.com/office/word/2006/wordml" xmlns:wps="http://schemas.microsoft.com/office/word/2010/wordprocessingShape" mc:Ignorable="w14 w15 w16se w16cid wp14">
   <w:p>
     <w:pPr>
       <w:pStyle w:val="Title"/>
@@ -1726,6 +2410,22 @@
   </w:p>
   <w:p>
     <w:pPr>
+      <w:spacing w:after="0" w:line="240" w:lineRule="auto"/>
+      <w:jc w:val="center"/>
+      <w:rPr>
+        <w:rFonts w:eastAsia="Calibri" w:cs="Arial"/>
+      </w:rPr>
+    </w:pPr>
+    <w:r>
+      <w:rPr>
+        <w:rFonts w:eastAsia="Calibri" w:cs="Arial"/>
+      </w:rPr>
+      <w:t>Campbell Lab</w:t>
+    </w:r>
+  </w:p>
+  <w:p>
+    <w:pPr>
+      <w:spacing w:line="240" w:lineRule="auto"/>
       <w:jc w:val="center"/>
       <w:rPr>
         <w:rFonts w:eastAsia="Calibri" w:cs="Arial"/>
@@ -1741,7 +2441,25 @@
       <w:rPr>
         <w:rFonts w:eastAsia="Calibri" w:cs="Arial"/>
       </w:rPr>
-      <w:t>Autumn Conger on 20 May 2019</w:t>
+      <w:t>Andrew Yackzan</w:t>
+    </w:r>
+    <w:r>
+      <w:rPr>
+        <w:rFonts w:eastAsia="Calibri" w:cs="Arial"/>
+      </w:rPr>
+      <w:t xml:space="preserve"> </w:t>
+    </w:r>
+    <w:r>
+      <w:rPr>
+        <w:rFonts w:eastAsia="Calibri" w:cs="Arial"/>
+      </w:rPr>
+      <w:t>7July</w:t>
+    </w:r>
+    <w:r>
+      <w:rPr>
+        <w:rFonts w:eastAsia="Calibri" w:cs="Arial"/>
+      </w:rPr>
+      <w:t>23</w:t>
     </w:r>
   </w:p>
   <w:p>
@@ -1753,7 +2471,7 @@
 </file>
 
 <file path=word/numbering.xml><?xml version="1.0" encoding="utf-8"?>
-<w:numbering xmlns:wpc="http://schemas.microsoft.com/office/word/2010/wordprocessingCanvas" xmlns:cx="http://schemas.microsoft.com/office/drawing/2014/chartex" xmlns:mc="http://schemas.openxmlformats.org/markup-compatibility/2006" xmlns:o="urn:schemas-microsoft-com:office:office" xmlns:r="http://schemas.openxmlformats.org/officeDocument/2006/relationships" xmlns:m="http://schemas.openxmlformats.org/officeDocument/2006/math" xmlns:v="urn:schemas-microsoft-com:vml" xmlns:wp14="http://schemas.microsoft.com/office/word/2010/wordprocessingDrawing" xmlns:wp="http://schemas.openxmlformats.org/drawingml/2006/wordprocessingDrawing" xmlns:w10="urn:schemas-microsoft-com:office:word" xmlns:w="http://schemas.openxmlformats.org/wordprocessingml/2006/main" xmlns:w14="http://schemas.microsoft.com/office/word/2010/wordml" xmlns:w15="http://schemas.microsoft.com/office/word/2012/wordml" xmlns:w16se="http://schemas.microsoft.com/office/word/2015/wordml/symex" xmlns:wpg="http://schemas.microsoft.com/office/word/2010/wordprocessingGroup" xmlns:wpi="http://schemas.microsoft.com/office/word/2010/wordprocessingInk" xmlns:wne="http://schemas.microsoft.com/office/word/2006/wordml" xmlns:wps="http://schemas.microsoft.com/office/word/2010/wordprocessingShape" mc:Ignorable="w14 w15 w16se wp14">
+<w:numbering xmlns:wpc="http://schemas.microsoft.com/office/word/2010/wordprocessingCanvas" xmlns:cx="http://schemas.microsoft.com/office/drawing/2014/chartex" xmlns:cx1="http://schemas.microsoft.com/office/drawing/2015/9/8/chartex" xmlns:cx2="http://schemas.microsoft.com/office/drawing/2015/10/21/chartex" xmlns:cx3="http://schemas.microsoft.com/office/drawing/2016/5/9/chartex" xmlns:cx4="http://schemas.microsoft.com/office/drawing/2016/5/10/chartex" xmlns:cx5="http://schemas.microsoft.com/office/drawing/2016/5/11/chartex" xmlns:cx6="http://schemas.microsoft.com/office/drawing/2016/5/12/chartex" xmlns:cx7="http://schemas.microsoft.com/office/drawing/2016/5/13/chartex" xmlns:cx8="http://schemas.microsoft.com/office/drawing/2016/5/14/chartex" xmlns:mc="http://schemas.openxmlformats.org/markup-compatibility/2006" xmlns:aink="http://schemas.microsoft.com/office/drawing/2016/ink" xmlns:am3d="http://schemas.microsoft.com/office/drawing/2017/model3d" xmlns:o="urn:schemas-microsoft-com:office:office" xmlns:r="http://schemas.openxmlformats.org/officeDocument/2006/relationships" xmlns:m="http://schemas.openxmlformats.org/officeDocument/2006/math" xmlns:v="urn:schemas-microsoft-com:vml" xmlns:wp14="http://schemas.microsoft.com/office/word/2010/wordprocessingDrawing" xmlns:wp="http://schemas.openxmlformats.org/drawingml/2006/wordprocessingDrawing" xmlns:w10="urn:schemas-microsoft-com:office:word" xmlns:w="http://schemas.openxmlformats.org/wordprocessingml/2006/main" xmlns:w14="http://schemas.microsoft.com/office/word/2010/wordml" xmlns:w15="http://schemas.microsoft.com/office/word/2012/wordml" xmlns:w16cid="http://schemas.microsoft.com/office/word/2016/wordml/cid" xmlns:w16se="http://schemas.microsoft.com/office/word/2015/wordml/symex" xmlns:wpg="http://schemas.microsoft.com/office/word/2010/wordprocessingGroup" xmlns:wpi="http://schemas.microsoft.com/office/word/2010/wordprocessingInk" xmlns:wne="http://schemas.microsoft.com/office/word/2006/wordml" xmlns:wps="http://schemas.microsoft.com/office/word/2010/wordprocessingShape" mc:Ignorable="w14 w15 w16se w16cid wp14">
   <w:abstractNum w:abstractNumId="0" w15:restartNumberingAfterBreak="0">
     <w:nsid w:val="30266BC4"/>
     <w:multiLevelType w:val="hybridMultilevel"/>
@@ -2731,15 +3449,18 @@
 </file>
 
 <file path=word/people.xml><?xml version="1.0" encoding="utf-8"?>
-<w15:people xmlns:wpc="http://schemas.microsoft.com/office/word/2010/wordprocessingCanvas" xmlns:cx="http://schemas.microsoft.com/office/drawing/2014/chartex" xmlns:mc="http://schemas.openxmlformats.org/markup-compatibility/2006" xmlns:o="urn:schemas-microsoft-com:office:office" xmlns:r="http://schemas.openxmlformats.org/officeDocument/2006/relationships" xmlns:m="http://schemas.openxmlformats.org/officeDocument/2006/math" xmlns:v="urn:schemas-microsoft-com:vml" xmlns:wp14="http://schemas.microsoft.com/office/word/2010/wordprocessingDrawing" xmlns:wp="http://schemas.openxmlformats.org/drawingml/2006/wordprocessingDrawing" xmlns:w10="urn:schemas-microsoft-com:office:word" xmlns:w="http://schemas.openxmlformats.org/wordprocessingml/2006/main" xmlns:w14="http://schemas.microsoft.com/office/word/2010/wordml" xmlns:w15="http://schemas.microsoft.com/office/word/2012/wordml" xmlns:w16se="http://schemas.microsoft.com/office/word/2015/wordml/symex" xmlns:wpg="http://schemas.microsoft.com/office/word/2010/wordprocessingGroup" xmlns:wpi="http://schemas.microsoft.com/office/word/2010/wordprocessingInk" xmlns:wne="http://schemas.microsoft.com/office/word/2006/wordml" xmlns:wps="http://schemas.microsoft.com/office/word/2010/wordprocessingShape" mc:Ignorable="w14 w15 w16se wp14">
-  <w15:person w15:author="Milburn, Greg">
+<w15:people xmlns:wpc="http://schemas.microsoft.com/office/word/2010/wordprocessingCanvas" xmlns:cx="http://schemas.microsoft.com/office/drawing/2014/chartex" xmlns:cx1="http://schemas.microsoft.com/office/drawing/2015/9/8/chartex" xmlns:cx2="http://schemas.microsoft.com/office/drawing/2015/10/21/chartex" xmlns:cx3="http://schemas.microsoft.com/office/drawing/2016/5/9/chartex" xmlns:cx4="http://schemas.microsoft.com/office/drawing/2016/5/10/chartex" xmlns:cx5="http://schemas.microsoft.com/office/drawing/2016/5/11/chartex" xmlns:cx6="http://schemas.microsoft.com/office/drawing/2016/5/12/chartex" xmlns:cx7="http://schemas.microsoft.com/office/drawing/2016/5/13/chartex" xmlns:cx8="http://schemas.microsoft.com/office/drawing/2016/5/14/chartex" xmlns:mc="http://schemas.openxmlformats.org/markup-compatibility/2006" xmlns:aink="http://schemas.microsoft.com/office/drawing/2016/ink" xmlns:am3d="http://schemas.microsoft.com/office/drawing/2017/model3d" xmlns:o="urn:schemas-microsoft-com:office:office" xmlns:r="http://schemas.openxmlformats.org/officeDocument/2006/relationships" xmlns:m="http://schemas.openxmlformats.org/officeDocument/2006/math" xmlns:v="urn:schemas-microsoft-com:vml" xmlns:wp14="http://schemas.microsoft.com/office/word/2010/wordprocessingDrawing" xmlns:wp="http://schemas.openxmlformats.org/drawingml/2006/wordprocessingDrawing" xmlns:w10="urn:schemas-microsoft-com:office:word" xmlns:w="http://schemas.openxmlformats.org/wordprocessingml/2006/main" xmlns:w14="http://schemas.microsoft.com/office/word/2010/wordml" xmlns:w15="http://schemas.microsoft.com/office/word/2012/wordml" xmlns:w16cid="http://schemas.microsoft.com/office/word/2016/wordml/cid" xmlns:w16se="http://schemas.microsoft.com/office/word/2015/wordml/symex" xmlns:wpg="http://schemas.microsoft.com/office/word/2010/wordprocessingGroup" xmlns:wpi="http://schemas.microsoft.com/office/word/2010/wordprocessingInk" xmlns:wne="http://schemas.microsoft.com/office/word/2006/wordml" xmlns:wps="http://schemas.microsoft.com/office/word/2010/wordprocessingShape" mc:Ignorable="w14 w15 w16se w16cid wp14">
+  <w15:person w15:author="Milburn, Gregory N.">
     <w15:presenceInfo w15:providerId="AD" w15:userId="S::gnmi223@uky.edu::3d855645-c5d5-42aa-8bef-07ad8863ecb9"/>
+  </w15:person>
+  <w15:person w15:author="Yackzan, Andrew T.">
+    <w15:presenceInfo w15:providerId="AD" w15:userId="S-1-5-21-1177238915-1645522239-725345543-209097"/>
   </w15:person>
 </w15:people>
 </file>
 
 <file path=word/styles.xml><?xml version="1.0" encoding="utf-8"?>
-<w:styles xmlns:mc="http://schemas.openxmlformats.org/markup-compatibility/2006" xmlns:r="http://schemas.openxmlformats.org/officeDocument/2006/relationships" xmlns:w="http://schemas.openxmlformats.org/wordprocessingml/2006/main" xmlns:w14="http://schemas.microsoft.com/office/word/2010/wordml" xmlns:w15="http://schemas.microsoft.com/office/word/2012/wordml" xmlns:w16se="http://schemas.microsoft.com/office/word/2015/wordml/symex" mc:Ignorable="w14 w15 w16se">
+<w:styles xmlns:mc="http://schemas.openxmlformats.org/markup-compatibility/2006" xmlns:r="http://schemas.openxmlformats.org/officeDocument/2006/relationships" xmlns:w="http://schemas.openxmlformats.org/wordprocessingml/2006/main" xmlns:w14="http://schemas.microsoft.com/office/word/2010/wordml" xmlns:w15="http://schemas.microsoft.com/office/word/2012/wordml" xmlns:w16cid="http://schemas.microsoft.com/office/word/2016/wordml/cid" xmlns:w16se="http://schemas.microsoft.com/office/word/2015/wordml/symex" mc:Ignorable="w14 w15 w16se w16cid">
   <w:docDefaults>
     <w:rPrDefault>
       <w:rPr>
@@ -2755,7 +3476,7 @@
       </w:pPr>
     </w:pPrDefault>
   </w:docDefaults>
-  <w:latentStyles w:defLockedState="0" w:defUIPriority="99" w:defSemiHidden="0" w:defUnhideWhenUsed="0" w:defQFormat="0" w:count="371">
+  <w:latentStyles w:defLockedState="0" w:defUIPriority="99" w:defSemiHidden="0" w:defUnhideWhenUsed="0" w:defQFormat="0" w:count="375">
     <w:lsdException w:name="Normal" w:uiPriority="0" w:qFormat="1"/>
     <w:lsdException w:name="heading 1" w:uiPriority="9" w:qFormat="1"/>
     <w:lsdException w:name="heading 2" w:semiHidden="1" w:uiPriority="9" w:unhideWhenUsed="1" w:qFormat="1"/>
@@ -3127,6 +3848,10 @@
     <w:lsdException w:name="List Table 5 Dark Accent 6" w:uiPriority="50"/>
     <w:lsdException w:name="List Table 6 Colorful Accent 6" w:uiPriority="51"/>
     <w:lsdException w:name="List Table 7 Colorful Accent 6" w:uiPriority="52"/>
+    <w:lsdException w:name="Mention" w:semiHidden="1" w:unhideWhenUsed="1"/>
+    <w:lsdException w:name="Smart Hyperlink" w:semiHidden="1" w:unhideWhenUsed="1"/>
+    <w:lsdException w:name="Hashtag" w:semiHidden="1" w:unhideWhenUsed="1"/>
+    <w:lsdException w:name="Unresolved Mention" w:semiHidden="1" w:unhideWhenUsed="1"/>
   </w:latentStyles>
   <w:style w:type="paragraph" w:default="1" w:styleId="Normal">
     <w:name w:val="Normal"/>
@@ -3417,6 +4142,84 @@
       <w:rFonts w:ascii="Arial" w:hAnsi="Arial"/>
     </w:rPr>
   </w:style>
+  <w:style w:type="table" w:styleId="TableGrid">
+    <w:name w:val="Table Grid"/>
+    <w:basedOn w:val="TableNormal"/>
+    <w:uiPriority w:val="59"/>
+    <w:rsid w:val="00FB4123"/>
+    <w:pPr>
+      <w:spacing w:after="0" w:line="240" w:lineRule="auto"/>
+    </w:pPr>
+    <w:tblPr>
+      <w:tblBorders>
+        <w:top w:val="single" w:sz="4" w:space="0" w:color="000000" w:themeColor="text1"/>
+        <w:left w:val="single" w:sz="4" w:space="0" w:color="000000" w:themeColor="text1"/>
+        <w:bottom w:val="single" w:sz="4" w:space="0" w:color="000000" w:themeColor="text1"/>
+        <w:right w:val="single" w:sz="4" w:space="0" w:color="000000" w:themeColor="text1"/>
+        <w:insideH w:val="single" w:sz="4" w:space="0" w:color="000000" w:themeColor="text1"/>
+        <w:insideV w:val="single" w:sz="4" w:space="0" w:color="000000" w:themeColor="text1"/>
+      </w:tblBorders>
+    </w:tblPr>
+  </w:style>
+  <w:style w:type="paragraph" w:styleId="BalloonText">
+    <w:name w:val="Balloon Text"/>
+    <w:basedOn w:val="Normal"/>
+    <w:link w:val="BalloonTextChar"/>
+    <w:uiPriority w:val="99"/>
+    <w:semiHidden/>
+    <w:unhideWhenUsed/>
+    <w:rsid w:val="00A168BF"/>
+    <w:pPr>
+      <w:spacing w:after="0" w:line="240" w:lineRule="auto"/>
+    </w:pPr>
+    <w:rPr>
+      <w:rFonts w:ascii="Segoe UI" w:hAnsi="Segoe UI" w:cs="Segoe UI"/>
+      <w:sz w:val="18"/>
+      <w:szCs w:val="18"/>
+    </w:rPr>
+  </w:style>
+  <w:style w:type="character" w:customStyle="1" w:styleId="BalloonTextChar">
+    <w:name w:val="Balloon Text Char"/>
+    <w:basedOn w:val="DefaultParagraphFont"/>
+    <w:link w:val="BalloonText"/>
+    <w:uiPriority w:val="99"/>
+    <w:semiHidden/>
+    <w:rsid w:val="00A168BF"/>
+    <w:rPr>
+      <w:rFonts w:ascii="Segoe UI" w:hAnsi="Segoe UI" w:cs="Segoe UI"/>
+      <w:sz w:val="18"/>
+      <w:szCs w:val="18"/>
+    </w:rPr>
+  </w:style>
+  <w:style w:type="paragraph" w:styleId="CommentSubject">
+    <w:name w:val="annotation subject"/>
+    <w:basedOn w:val="CommentText"/>
+    <w:next w:val="CommentText"/>
+    <w:link w:val="CommentSubjectChar"/>
+    <w:uiPriority w:val="99"/>
+    <w:semiHidden/>
+    <w:unhideWhenUsed/>
+    <w:rsid w:val="00A168BF"/>
+    <w:rPr>
+      <w:b/>
+      <w:bCs/>
+    </w:rPr>
+  </w:style>
+  <w:style w:type="character" w:customStyle="1" w:styleId="CommentSubjectChar">
+    <w:name w:val="Comment Subject Char"/>
+    <w:basedOn w:val="CommentTextChar"/>
+    <w:link w:val="CommentSubject"/>
+    <w:uiPriority w:val="99"/>
+    <w:semiHidden/>
+    <w:rsid w:val="00A168BF"/>
+    <w:rPr>
+      <w:rFonts w:ascii="Arial" w:hAnsi="Arial"/>
+      <w:b/>
+      <w:bCs/>
+      <w:sz w:val="20"/>
+      <w:szCs w:val="20"/>
+    </w:rPr>
+  </w:style>
 </w:styles>
 </file>
 
@@ -3682,8 +4485,17 @@
 </file>
 
 <file path=customXml/item1.xml><?xml version="1.0" encoding="utf-8"?>
-<ct:contentTypeSchema xmlns:ct="http://schemas.microsoft.com/office/2006/metadata/contentType" xmlns:ma="http://schemas.microsoft.com/office/2006/metadata/properties/metaAttributes" ct:_="" ma:_="" ma:contentTypeName="Document" ma:contentTypeID="0x010100965EA08FA511AE4C9FFF632E6536ED13" ma:contentTypeVersion="13" ma:contentTypeDescription="Create a new document." ma:contentTypeScope="" ma:versionID="abfa450e2c882fa05ec7f6a4b4016779">
-  <xsd:schema xmlns:xsd="http://www.w3.org/2001/XMLSchema" xmlns:xs="http://www.w3.org/2001/XMLSchema" xmlns:p="http://schemas.microsoft.com/office/2006/metadata/properties" xmlns:ns2="5d5a2885-0f9b-4d04-9bc1-f867a2376b8a" xmlns:ns3="6cbc0c5a-d948-46e5-8624-1bad210f77c7" targetNamespace="http://schemas.microsoft.com/office/2006/metadata/properties" ma:root="true" ma:fieldsID="53678093842f3275b6926b32e7a9c141" ns2:_="" ns3:_="">
+<?mso-contentType ?>
+<FormTemplates xmlns="http://schemas.microsoft.com/sharepoint/v3/contenttype/forms">
+  <Display>DocumentLibraryForm</Display>
+  <Edit>DocumentLibraryForm</Edit>
+  <New>DocumentLibraryForm</New>
+</FormTemplates>
+</file>
+
+<file path=customXml/item2.xml><?xml version="1.0" encoding="utf-8"?>
+<ct:contentTypeSchema xmlns:ct="http://schemas.microsoft.com/office/2006/metadata/contentType" xmlns:ma="http://schemas.microsoft.com/office/2006/metadata/properties/metaAttributes" ct:_="" ma:_="" ma:contentTypeName="Document" ma:contentTypeID="0x010100965EA08FA511AE4C9FFF632E6536ED13" ma:contentTypeVersion="16" ma:contentTypeDescription="Create a new document." ma:contentTypeScope="" ma:versionID="13231beaf431ebcd1e0feea1ee7400a9">
+  <xsd:schema xmlns:xsd="http://www.w3.org/2001/XMLSchema" xmlns:xs="http://www.w3.org/2001/XMLSchema" xmlns:p="http://schemas.microsoft.com/office/2006/metadata/properties" xmlns:ns2="5d5a2885-0f9b-4d04-9bc1-f867a2376b8a" xmlns:ns3="6cbc0c5a-d948-46e5-8624-1bad210f77c7" targetNamespace="http://schemas.microsoft.com/office/2006/metadata/properties" ma:root="true" ma:fieldsID="2c43bb9650fad45b6068276d37b57855" ns2:_="" ns3:_="">
     <xsd:import namespace="5d5a2885-0f9b-4d04-9bc1-f867a2376b8a"/>
     <xsd:import namespace="6cbc0c5a-d948-46e5-8624-1bad210f77c7"/>
     <xsd:element name="properties">
@@ -3705,6 +4517,8 @@
                 <xsd:element ref="ns2:MediaLengthInSeconds" minOccurs="0"/>
                 <xsd:element ref="ns3:SharedWithUsers" minOccurs="0"/>
                 <xsd:element ref="ns3:SharedWithDetails" minOccurs="0"/>
+                <xsd:element ref="ns2:lcf76f155ced4ddcb4097134ff3c332f" minOccurs="0"/>
+                <xsd:element ref="ns3:TaxCatchAll" minOccurs="0"/>
               </xsd:all>
             </xsd:complexType>
           </xsd:element>
@@ -3774,6 +4588,13 @@
         <xsd:restriction base="dms:Unknown"/>
       </xsd:simpleType>
     </xsd:element>
+    <xsd:element name="lcf76f155ced4ddcb4097134ff3c332f" ma:index="22" nillable="true" ma:taxonomy="true" ma:internalName="lcf76f155ced4ddcb4097134ff3c332f" ma:taxonomyFieldName="MediaServiceImageTags" ma:displayName="Image Tags" ma:readOnly="false" ma:fieldId="{5cf76f15-5ced-4ddc-b409-7134ff3c332f}" ma:taxonomyMulti="true" ma:sspId="4560d88b-9459-45c3-8a30-9c03b99f5b18" ma:termSetId="09814cd3-568e-fe90-9814-8d621ff8fb84" ma:anchorId="fba54fb3-c3e1-fe81-a776-ca4b69148c4d" ma:open="true" ma:isKeyword="false">
+      <xsd:complexType>
+        <xsd:sequence>
+          <xsd:element ref="pc:Terms" minOccurs="0" maxOccurs="1"/>
+        </xsd:sequence>
+      </xsd:complexType>
+    </xsd:element>
   </xsd:schema>
   <xsd:schema xmlns:xsd="http://www.w3.org/2001/XMLSchema" xmlns:xs="http://www.w3.org/2001/XMLSchema" xmlns:dms="http://schemas.microsoft.com/office/2006/documentManagement/types" xmlns:pc="http://schemas.microsoft.com/office/infopath/2007/PartnerControls" targetNamespace="6cbc0c5a-d948-46e5-8624-1bad210f77c7" elementFormDefault="qualified">
     <xsd:import namespace="http://schemas.microsoft.com/office/2006/documentManagement/types"/>
@@ -3803,6 +4624,17 @@
           <xsd:maxLength value="255"/>
         </xsd:restriction>
       </xsd:simpleType>
+    </xsd:element>
+    <xsd:element name="TaxCatchAll" ma:index="23" nillable="true" ma:displayName="Taxonomy Catch All Column" ma:hidden="true" ma:list="{e6299094-9969-4aa1-ba76-85cf9469c7b4}" ma:internalName="TaxCatchAll" ma:showField="CatchAllData" ma:web="6cbc0c5a-d948-46e5-8624-1bad210f77c7">
+      <xsd:complexType>
+        <xsd:complexContent>
+          <xsd:extension base="dms:MultiChoiceLookup">
+            <xsd:sequence>
+              <xsd:element name="Value" type="dms:Lookup" maxOccurs="unbounded" minOccurs="0" nillable="true"/>
+            </xsd:sequence>
+          </xsd:extension>
+        </xsd:complexContent>
+      </xsd:complexType>
     </xsd:element>
   </xsd:schema>
   <xsd:schema xmlns="http://schemas.openxmlformats.org/package/2006/metadata/core-properties" xmlns:xsd="http://www.w3.org/2001/XMLSchema" xmlns:xsi="http://www.w3.org/2001/XMLSchema-instance" xmlns:dc="http://purl.org/dc/elements/1.1/" xmlns:dcterms="http://purl.org/dc/terms/" xmlns:odoc="http://schemas.microsoft.com/internal/obd" targetNamespace="http://schemas.openxmlformats.org/package/2006/metadata/core-properties" elementFormDefault="qualified" attributeFormDefault="unqualified" blockDefault="#all">
@@ -3904,29 +4736,40 @@
 </ct:contentTypeSchema>
 </file>
 
-<file path=customXml/item2.xml><?xml version="1.0" encoding="utf-8"?>
-<LabArchives xmlns:xsi="http://www.w3.org/2001/XMLSchema-instance" xmlns:xsd="http://www.w3.org/2001/XMLSchema">
-  <BaseUri>https://mynotebook.labarchives.com</BaseUri>
-  <eid>Mjk5LjB8NjczMzIxLzIzMC9FbnRyeVBhcnQvMjcyMDA1MTIwMXw3NTkuMA==</eid>
-  <version>1</version>
-  <updated-at>2022-02-14T14:47:42-05:00</updated-at>
-</LabArchives>
-</file>
-
 <file path=customXml/item3.xml><?xml version="1.0" encoding="utf-8"?>
 <p:properties xmlns:p="http://schemas.microsoft.com/office/2006/metadata/properties" xmlns:xsi="http://www.w3.org/2001/XMLSchema-instance" xmlns:pc="http://schemas.microsoft.com/office/infopath/2007/PartnerControls">
-  <documentManagement/>
+  <documentManagement>
+    <lcf76f155ced4ddcb4097134ff3c332f xmlns="5d5a2885-0f9b-4d04-9bc1-f867a2376b8a">
+      <Terms xmlns="http://schemas.microsoft.com/office/infopath/2007/PartnerControls"/>
+    </lcf76f155ced4ddcb4097134ff3c332f>
+    <TaxCatchAll xmlns="6cbc0c5a-d948-46e5-8624-1bad210f77c7" xsi:nil="true"/>
+  </documentManagement>
 </p:properties>
 </file>
 
 <file path=customXml/itemProps1.xml><?xml version="1.0" encoding="utf-8"?>
-<ds:datastoreItem xmlns:ds="http://schemas.openxmlformats.org/officeDocument/2006/customXml" ds:itemID="{59C00D2C-4A7B-40FE-9669-25950378AAA1}"/>
+<ds:datastoreItem xmlns:ds="http://schemas.openxmlformats.org/officeDocument/2006/customXml" ds:itemID="{D34199BD-E1E5-4A2A-BC04-4F5F6F793BCC}">
+  <ds:schemaRefs>
+    <ds:schemaRef ds:uri="http://schemas.microsoft.com/sharepoint/v3/contenttype/forms"/>
+  </ds:schemaRefs>
+</ds:datastoreItem>
 </file>
 
 <file path=customXml/itemProps2.xml><?xml version="1.0" encoding="utf-8"?>
-<ds:datastoreItem xmlns:ds="http://schemas.openxmlformats.org/officeDocument/2006/customXml" ds:itemID="{F62E13E5-6A96-4691-AE30-01655B9A3633}">
+<ds:datastoreItem xmlns:ds="http://schemas.openxmlformats.org/officeDocument/2006/customXml" ds:itemID="{18960693-0D0D-4901-8126-F8E658119239}">
   <ds:schemaRefs>
+    <ds:schemaRef ds:uri="http://schemas.microsoft.com/office/2006/metadata/contentType"/>
+    <ds:schemaRef ds:uri="http://schemas.microsoft.com/office/2006/metadata/properties/metaAttributes"/>
     <ds:schemaRef ds:uri="http://www.w3.org/2001/XMLSchema"/>
+    <ds:schemaRef ds:uri="http://schemas.microsoft.com/office/2006/metadata/properties"/>
+    <ds:schemaRef ds:uri="5d5a2885-0f9b-4d04-9bc1-f867a2376b8a"/>
+    <ds:schemaRef ds:uri="6cbc0c5a-d948-46e5-8624-1bad210f77c7"/>
+    <ds:schemaRef ds:uri="http://schemas.microsoft.com/office/2006/documentManagement/types"/>
+    <ds:schemaRef ds:uri="http://schemas.microsoft.com/office/infopath/2007/PartnerControls"/>
+    <ds:schemaRef ds:uri="http://schemas.openxmlformats.org/package/2006/metadata/core-properties"/>
+    <ds:schemaRef ds:uri="http://purl.org/dc/elements/1.1/"/>
+    <ds:schemaRef ds:uri="http://purl.org/dc/terms/"/>
+    <ds:schemaRef ds:uri="http://schemas.microsoft.com/internal/obd"/>
   </ds:schemaRefs>
 </ds:datastoreItem>
 </file>
@@ -3935,14 +4778,9 @@
 <ds:datastoreItem xmlns:ds="http://schemas.openxmlformats.org/officeDocument/2006/customXml" ds:itemID="{F190709B-042D-46BB-876F-680D5860482B}">
   <ds:schemaRefs>
     <ds:schemaRef ds:uri="http://schemas.microsoft.com/office/2006/metadata/properties"/>
-    <ds:schemaRef ds:uri="http://schemas.microsoft.com/office/2006/documentManagement/types"/>
-    <ds:schemaRef ds:uri="http://schemas.openxmlformats.org/package/2006/metadata/core-properties"/>
-    <ds:schemaRef ds:uri="http://purl.org/dc/terms/"/>
     <ds:schemaRef ds:uri="http://schemas.microsoft.com/office/infopath/2007/PartnerControls"/>
-    <ds:schemaRef ds:uri="http://purl.org/dc/dcmitype/"/>
     <ds:schemaRef ds:uri="5d5a2885-0f9b-4d04-9bc1-f867a2376b8a"/>
-    <ds:schemaRef ds:uri="http://www.w3.org/XML/1998/namespace"/>
-    <ds:schemaRef ds:uri="http://purl.org/dc/elements/1.1/"/>
+    <ds:schemaRef ds:uri="6cbc0c5a-d948-46e5-8624-1bad210f77c7"/>
   </ds:schemaRefs>
 </ds:datastoreItem>
 </file>
</xml_diff>